<commit_message>
add button open file and small.txt
</commit_message>
<xml_diff>
--- a/doc/Dokumentace.docx
+++ b/doc/Dokumentace.docx
@@ -1,6 +1,6 @@
 
 <file path=word/document.xml><?xml version="1.0" encoding="utf-8"?>
-<w:document xmlns:ve="http://schemas.openxmlformats.org/markup-compatibility/2006" xmlns:o="urn:schemas-microsoft-com:office:office" xmlns:r="http://schemas.openxmlformats.org/officeDocument/2006/relationships" xmlns:m="http://schemas.openxmlformats.org/officeDocument/2006/math" xmlns:v="urn:schemas-microsoft-com:vml" xmlns:wp="http://schemas.openxmlformats.org/drawingml/2006/wordprocessingDrawing" xmlns:w10="urn:schemas-microsoft-com:office:word" xmlns:w="http://schemas.openxmlformats.org/wordprocessingml/2006/main" xmlns:wne="http://schemas.microsoft.com/office/word/2006/wordml">
+<w:document xmlns:wpc="http://schemas.microsoft.com/office/word/2010/wordprocessingCanvas" xmlns:cx="http://schemas.microsoft.com/office/drawing/2014/chartex" xmlns:cx1="http://schemas.microsoft.com/office/drawing/2015/9/8/chartex" xmlns:cx2="http://schemas.microsoft.com/office/drawing/2015/10/21/chartex" xmlns:cx3="http://schemas.microsoft.com/office/drawing/2016/5/9/chartex" xmlns:cx4="http://schemas.microsoft.com/office/drawing/2016/5/10/chartex" xmlns:cx5="http://schemas.microsoft.com/office/drawing/2016/5/11/chartex" xmlns:mc="http://schemas.openxmlformats.org/markup-compatibility/2006" xmlns:o="urn:schemas-microsoft-com:office:office" xmlns:r="http://schemas.openxmlformats.org/officeDocument/2006/relationships" xmlns:m="http://schemas.openxmlformats.org/officeDocument/2006/math" xmlns:v="urn:schemas-microsoft-com:vml" xmlns:wp14="http://schemas.microsoft.com/office/word/2010/wordprocessingDrawing" xmlns:wp="http://schemas.openxmlformats.org/drawingml/2006/wordprocessingDrawing" xmlns:w10="urn:schemas-microsoft-com:office:word" xmlns:w="http://schemas.openxmlformats.org/wordprocessingml/2006/main" xmlns:w14="http://schemas.microsoft.com/office/word/2010/wordml" xmlns:w15="http://schemas.microsoft.com/office/word/2012/wordml" xmlns:w16se="http://schemas.microsoft.com/office/word/2015/wordml/symex" xmlns:wpg="http://schemas.microsoft.com/office/word/2010/wordprocessingGroup" xmlns:wpi="http://schemas.microsoft.com/office/word/2010/wordprocessingInk" xmlns:wne="http://schemas.microsoft.com/office/word/2006/wordml" xmlns:wps="http://schemas.microsoft.com/office/word/2010/wordprocessingShape" mc:Ignorable="w14 w15 w16se wp14">
   <w:body>
     <w:p/>
     <w:p>
@@ -33,7 +33,7 @@
                     <a:blip r:embed="rId8" cstate="print">
                       <a:extLst>
                         <a:ext uri="{28A0092B-C50C-407E-A947-70E740481C1C}">
-                          <a14:useLocalDpi xmlns:a14="http://schemas.microsoft.com/office/drawing/2010/main" xmlns:wps="http://schemas.microsoft.com/office/word/2010/wordprocessingShape" xmlns:wpi="http://schemas.microsoft.com/office/word/2010/wordprocessingInk" xmlns:wpg="http://schemas.microsoft.com/office/word/2010/wordprocessingGroup" xmlns:w16se="http://schemas.microsoft.com/office/word/2015/wordml/symex" xmlns:w15="http://schemas.microsoft.com/office/word/2012/wordml" xmlns:w14="http://schemas.microsoft.com/office/word/2010/wordml" xmlns:w="http://schemas.openxmlformats.org/wordprocessingml/2006/main" xmlns:w10="urn:schemas-microsoft-com:office:word" xmlns:wp14="http://schemas.microsoft.com/office/word/2010/wordprocessingDrawing" xmlns:v="urn:schemas-microsoft-com:vml" xmlns:o="urn:schemas-microsoft-com:office:office" xmlns:mc="http://schemas.openxmlformats.org/markup-compatibility/2006" xmlns:cx5="http://schemas.microsoft.com/office/drawing/2016/5/11/chartex" xmlns:cx4="http://schemas.microsoft.com/office/drawing/2016/5/10/chartex" xmlns:cx3="http://schemas.microsoft.com/office/drawing/2016/5/9/chartex" xmlns:cx2="http://schemas.microsoft.com/office/drawing/2015/10/21/chartex" xmlns:cx1="http://schemas.microsoft.com/office/drawing/2015/9/8/chartex" xmlns:cx="http://schemas.microsoft.com/office/drawing/2014/chartex" xmlns:wpc="http://schemas.microsoft.com/office/word/2010/wordprocessingCanvas" xmlns="" val="0"/>
+                          <a14:useLocalDpi xmlns:a14="http://schemas.microsoft.com/office/drawing/2010/main" val="0"/>
                         </a:ext>
                       </a:extLst>
                     </a:blip>
@@ -117,10 +117,9 @@
           <w:szCs w:val="40"/>
           <w:lang w:val="en-US"/>
         </w:rPr>
-        <w:t>/PT – Semes</w:t>
-      </w:r>
-      <w:bookmarkStart w:id="0" w:name="_GoBack"/>
-      <w:bookmarkEnd w:id="0"/>
+        <w:t xml:space="preserve">/PT – </w:t>
+      </w:r>
+      <w:proofErr w:type="spellStart"/>
       <w:r>
         <w:rPr>
           <w:color w:val="auto"/>
@@ -128,7 +127,7 @@
           <w:szCs w:val="40"/>
           <w:lang w:val="en-US"/>
         </w:rPr>
-        <w:t>tr</w:t>
+        <w:t>Semestr</w:t>
       </w:r>
       <w:r>
         <w:rPr>
@@ -136,7 +135,16 @@
           <w:sz w:val="40"/>
           <w:szCs w:val="40"/>
         </w:rPr>
-        <w:t>ální práce</w:t>
+        <w:t>ální</w:t>
+      </w:r>
+      <w:proofErr w:type="spellEnd"/>
+      <w:r>
+        <w:rPr>
+          <w:color w:val="auto"/>
+          <w:sz w:val="40"/>
+          <w:szCs w:val="40"/>
+        </w:rPr>
+        <w:t xml:space="preserve"> práce</w:t>
       </w:r>
     </w:p>
     <w:p>
@@ -189,7 +197,15 @@
     </w:p>
     <w:p>
       <w:r>
-        <w:t>prohledávání textu využijte algoritmu komprimované trie. Pokud se zadané slovo v textu nenachází,</w:t>
+        <w:t xml:space="preserve">prohledávání textu využijte algoritmu komprimované </w:t>
+      </w:r>
+      <w:proofErr w:type="spellStart"/>
+      <w:r>
+        <w:t>trie</w:t>
+      </w:r>
+      <w:proofErr w:type="spellEnd"/>
+      <w:r>
+        <w:t>. Pokud se zadané slovo v textu nenachází,</w:t>
       </w:r>
     </w:p>
     <w:p>
@@ -199,7 +215,15 @@
     </w:p>
     <w:p>
       <w:r>
-        <w:t>a slovy ze slovníku použijte Levensteinovu metriku probíranou na přednáškách. Uživatel by měl mít</w:t>
+        <w:t xml:space="preserve">a slovy ze slovníku použijte </w:t>
+      </w:r>
+      <w:proofErr w:type="spellStart"/>
+      <w:r>
+        <w:t>Levensteinovu</w:t>
+      </w:r>
+      <w:proofErr w:type="spellEnd"/>
+      <w:r>
+        <w:t xml:space="preserve"> metriku probíranou na přednáškách. Uživatel by měl mít</w:t>
       </w:r>
     </w:p>
     <w:p>
@@ -214,8 +238,13 @@
     </w:p>
     <w:p>
       <w:r>
-        <w:t>vstupy a zdrojový kód projde validací nástrojem PMD. Kód programu bude okomentovaný javadoc</w:t>
-      </w:r>
+        <w:t xml:space="preserve">vstupy a zdrojový kód projde validací nástrojem PMD. Kód programu bude okomentovaný </w:t>
+      </w:r>
+      <w:proofErr w:type="spellStart"/>
+      <w:r>
+        <w:t>javadoc</w:t>
+      </w:r>
+      <w:proofErr w:type="spellEnd"/>
     </w:p>
     <w:p>
       <w:r>
@@ -264,7 +293,15 @@
         <w:t>ě</w:t>
       </w:r>
       <w:r>
-        <w:t>jší datovou strukturou bude kompaktní komprimovaná trie, která může mít i jediného následníka</w:t>
+        <w:t xml:space="preserve">jší datovou strukturou bude kompaktní komprimovaná </w:t>
+      </w:r>
+      <w:proofErr w:type="spellStart"/>
+      <w:r>
+        <w:t>trie</w:t>
+      </w:r>
+      <w:proofErr w:type="spellEnd"/>
+      <w:r>
+        <w:t>, která může mít i jediného následníka</w:t>
       </w:r>
     </w:p>
     <w:p>
@@ -276,7 +313,15 @@
         </w:numPr>
       </w:pPr>
       <w:r>
-        <w:t>Kompaktní komprimovaná trie, jelikož pro případ nenalezení slova v textu potřebujeme seznam slov v trii, což nám kompaktní verze umožnuje, navíc zabírá menší datový prostor</w:t>
+        <w:t xml:space="preserve">Kompaktní komprimovaná </w:t>
+      </w:r>
+      <w:proofErr w:type="spellStart"/>
+      <w:r>
+        <w:t>trie</w:t>
+      </w:r>
+      <w:proofErr w:type="spellEnd"/>
+      <w:r>
+        <w:t>, jelikož pro případ nenalezení slova v textu potřebujeme seznam slov v trii, což nám kompaktní verze umožnuje, navíc zabírá menší datový prostor</w:t>
       </w:r>
     </w:p>
     <w:p>
@@ -337,7 +382,15 @@
         </w:numPr>
       </w:pPr>
       <w:r>
-        <w:t>Syntax souboru navrhujeme jeden node trie na řádku kdy:</w:t>
+        <w:t xml:space="preserve">Syntax souboru navrhujeme jeden node </w:t>
+      </w:r>
+      <w:proofErr w:type="spellStart"/>
+      <w:r>
+        <w:t>trie</w:t>
+      </w:r>
+      <w:proofErr w:type="spellEnd"/>
+      <w:r>
+        <w:t xml:space="preserve"> na řádku kdy:</w:t>
       </w:r>
     </w:p>
     <w:p>
@@ -391,7 +444,15 @@
         </w:numPr>
       </w:pPr>
       <w:r>
-        <w:t>Tato syntaxe bude dobře čitelná jak pro člověka, tak dobře parsovatelná zpět na trii</w:t>
+        <w:t xml:space="preserve">Tato syntaxe bude dobře čitelná jak pro člověka, tak dobře </w:t>
+      </w:r>
+      <w:proofErr w:type="spellStart"/>
+      <w:r>
+        <w:t>parsovatelná</w:t>
+      </w:r>
+      <w:proofErr w:type="spellEnd"/>
+      <w:r>
+        <w:t xml:space="preserve"> zpět na trii</w:t>
       </w:r>
     </w:p>
     <w:p>
@@ -400,12 +461,14 @@
           <w:rStyle w:val="Siln"/>
         </w:rPr>
       </w:pPr>
+      <w:proofErr w:type="spellStart"/>
       <w:r>
         <w:rPr>
           <w:rStyle w:val="Siln"/>
         </w:rPr>
         <w:t>Levenstein</w:t>
       </w:r>
+      <w:proofErr w:type="spellEnd"/>
     </w:p>
     <w:p>
       <w:pPr>
@@ -416,7 +479,23 @@
         </w:numPr>
       </w:pPr>
       <w:r>
-        <w:t>Metodu pro Levensteinovu vzdálenost budeme implementovat iteračně, jelikož rekurzivní bude kvůli overheadu daleko pomalejší</w:t>
+        <w:t xml:space="preserve">Metodu pro </w:t>
+      </w:r>
+      <w:proofErr w:type="spellStart"/>
+      <w:r>
+        <w:t>Levensteinovu</w:t>
+      </w:r>
+      <w:proofErr w:type="spellEnd"/>
+      <w:r>
+        <w:t xml:space="preserve"> vzdálenost budeme implementovat iteračně, jelikož rekurzivní bude kvůli </w:t>
+      </w:r>
+      <w:proofErr w:type="spellStart"/>
+      <w:r>
+        <w:t>overheadu</w:t>
+      </w:r>
+      <w:proofErr w:type="spellEnd"/>
+      <w:r>
+        <w:t xml:space="preserve"> daleko pomalejší</w:t>
       </w:r>
     </w:p>
     <w:p>
@@ -441,12 +520,52 @@
         </w:numPr>
       </w:pPr>
       <w:r>
-        <w:t>Pro zvýraznění hledaných slov použijeme místo TextArea třídu StyleClassedTextArea z knihovny RichTextFX, která umožnuje nastavit konkrétní styl na místo v textu podle indexu, a to je pro naše účely ideální.</w:t>
-      </w:r>
-    </w:p>
-    <w:p>
-      <w:r>
-        <w:t>Pro grafické rozhraní programu použijeme JavaFX, jelikož s ním máme zkušenosti z předmětu UUR a při průzkumu možností zvýrazňování v textu jsme narazili na zmíněnou knihovnu RichTextFX, která nám tento proces usnadní.</w:t>
+        <w:t xml:space="preserve">Pro zvýraznění hledaných slov použijeme místo </w:t>
+      </w:r>
+      <w:proofErr w:type="spellStart"/>
+      <w:r>
+        <w:t>TextArea</w:t>
+      </w:r>
+      <w:proofErr w:type="spellEnd"/>
+      <w:r>
+        <w:t xml:space="preserve"> třídu </w:t>
+      </w:r>
+      <w:proofErr w:type="spellStart"/>
+      <w:r>
+        <w:t>StyleClassedTextArea</w:t>
+      </w:r>
+      <w:proofErr w:type="spellEnd"/>
+      <w:r>
+        <w:t xml:space="preserve"> z knihovny </w:t>
+      </w:r>
+      <w:proofErr w:type="spellStart"/>
+      <w:r>
+        <w:t>RichTextFX</w:t>
+      </w:r>
+      <w:proofErr w:type="spellEnd"/>
+      <w:r>
+        <w:t>, která umožnuje nastavit konkrétní styl na místo v textu podle indexu, a to je pro naše účely ideální.</w:t>
+      </w:r>
+    </w:p>
+    <w:p>
+      <w:r>
+        <w:t xml:space="preserve">Pro grafické rozhraní programu použijeme </w:t>
+      </w:r>
+      <w:proofErr w:type="spellStart"/>
+      <w:r>
+        <w:t>JavaFX</w:t>
+      </w:r>
+      <w:proofErr w:type="spellEnd"/>
+      <w:r>
+        <w:t xml:space="preserve">, jelikož s ním máme zkušenosti z předmětu UUR a při průzkumu možností zvýrazňování v textu jsme narazili na zmíněnou knihovnu </w:t>
+      </w:r>
+      <w:proofErr w:type="spellStart"/>
+      <w:r>
+        <w:t>RichTextFX</w:t>
+      </w:r>
+      <w:proofErr w:type="spellEnd"/>
+      <w:r>
+        <w:t>, která nám tento proces usnadní.</w:t>
       </w:r>
     </w:p>
     <w:p>
@@ -468,8 +587,18 @@
     </w:p>
     <w:p>
       <w:r>
-        <w:t>Návrh jsme popsali v uml diagramu:</w:t>
-      </w:r>
+        <w:t>Návrh jsme popsali v </w:t>
+      </w:r>
+      <w:proofErr w:type="spellStart"/>
+      <w:r>
+        <w:t>uml</w:t>
+      </w:r>
+      <w:proofErr w:type="spellEnd"/>
+      <w:r>
+        <w:t xml:space="preserve"> diagramu:</w:t>
+      </w:r>
+      <w:bookmarkStart w:id="0" w:name="_GoBack"/>
+      <w:bookmarkEnd w:id="0"/>
     </w:p>
     <w:p>
       <w:r>
@@ -530,7 +659,23 @@
     </w:p>
     <w:p>
       <w:r>
-        <w:t xml:space="preserve">Program spustíte buď přes jar soubor semestralka.jar nebo importem celého projektu do IDE (např. Eclipse nebo Intellij IDEA) přes které ho můžete spustit. </w:t>
+        <w:t xml:space="preserve">Program spustíte buď přes jar soubor semestralka.jar nebo importem celého projektu do IDE (např. </w:t>
+      </w:r>
+      <w:proofErr w:type="spellStart"/>
+      <w:r>
+        <w:t>Eclipse</w:t>
+      </w:r>
+      <w:proofErr w:type="spellEnd"/>
+      <w:r>
+        <w:t xml:space="preserve"> nebo </w:t>
+      </w:r>
+      <w:proofErr w:type="spellStart"/>
+      <w:r>
+        <w:t>Intellij</w:t>
+      </w:r>
+      <w:proofErr w:type="spellEnd"/>
+      <w:r>
+        <w:t xml:space="preserve"> IDEA) přes které ho můžete spustit. </w:t>
       </w:r>
     </w:p>
     <w:p>
@@ -573,13 +718,20 @@
           <w:noProof/>
         </w:rPr>
         <w:pict>
-          <v:shape id="_x0000_s1029" type="#_x0000_t75" style="position:absolute;margin-left:81.4pt;margin-top:1.75pt;width:287.25pt;height:236.25pt;z-index:251665408" stroked="t" strokecolor="black [3213]" strokeweight="1pt">
+          <v:shape id="_x0000_s1029" type="#_x0000_t75" style="position:absolute;margin-left:76.9pt;margin-top:6.25pt;width:287.25pt;height:236.25pt;z-index:251665408" stroked="t" strokecolor="black [3213]" strokeweight="1pt">
             <v:imagedata r:id="rId10" o:title="window1" cropbottom="822f" cropright="677f"/>
             <w10:wrap type="square"/>
           </v:shape>
         </w:pict>
       </w:r>
     </w:p>
+    <w:p/>
+    <w:p/>
+    <w:p/>
+    <w:p/>
+    <w:p/>
+    <w:p/>
+    <w:p/>
     <w:p/>
     <w:p/>
     <w:p/>
@@ -595,7 +747,7 @@
             <v:stroke joinstyle="miter"/>
             <v:path gradientshapeok="t" o:connecttype="rect"/>
           </v:shapetype>
-          <v:shape id="Textové pole 2" o:spid="_x0000_s1033" type="#_x0000_t202" style="position:absolute;margin-left:81.4pt;margin-top:145.85pt;width:179.9pt;height:21pt;z-index:251663360;visibility:visible;mso-width-percent:400;mso-wrap-distance-top:3.6pt;mso-wrap-distance-bottom:3.6pt;mso-width-percent:400;mso-width-relative:margin;mso-height-relative:margin" o:gfxdata="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" strokecolor="white [3212]">
+          <v:shape id="Textové pole 2" o:spid="_x0000_s1033" type="#_x0000_t202" style="position:absolute;margin-left:76.5pt;margin-top:9.85pt;width:180.6pt;height:21pt;z-index:251663360;visibility:visible;mso-width-percent:400;mso-wrap-distance-top:3.6pt;mso-wrap-distance-bottom:3.6pt;mso-width-percent:400;mso-width-relative:margin;mso-height-relative:margin" o:gfxdata="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" strokecolor="white [3212]">
             <v:textbox>
               <w:txbxContent>
                 <w:p>
@@ -619,20 +771,13 @@
       </w:r>
     </w:p>
     <w:p/>
-    <w:p/>
-    <w:p/>
-    <w:p/>
-    <w:p/>
-    <w:p/>
-    <w:p/>
-    <w:p/>
     <w:p>
       <w:r>
         <w:rPr>
           <w:noProof/>
         </w:rPr>
         <w:pict>
-          <v:shape id="_x0000_s1031" type="#_x0000_t75" style="position:absolute;margin-left:0;margin-top:45.1pt;width:337.5pt;height:222.8pt;z-index:251667456;mso-position-horizontal:center;mso-position-horizontal-relative:margin" o:bordertopcolor="yellow pure" o:borderleftcolor="yellow pure" o:borderbottomcolor="yellow pure" o:borderrightcolor="yellow pure" stroked="t" strokecolor="black [3213]">
+          <v:shape id="_x0000_s1031" type="#_x0000_t75" style="position:absolute;margin-left:58.05pt;margin-top:57.2pt;width:337.5pt;height:222.8pt;z-index:251667456;mso-position-horizontal-relative:margin" o:bordertopcolor="yellow pure" o:borderleftcolor="yellow pure" o:borderbottomcolor="yellow pure" o:borderrightcolor="yellow pure" stroked="t" strokecolor="black [3213]">
             <v:imagedata r:id="rId11" o:title="dialog1"/>
             <w10:wrap type="square" anchorx="margin"/>
           </v:shape>
@@ -645,7 +790,15 @@
         <w:t>ho slova stisknet</w:t>
       </w:r>
       <w:r>
-        <w:t>e tlačítko search a slovo</w:t>
+        <w:t xml:space="preserve">e tlačítko </w:t>
+      </w:r>
+      <w:proofErr w:type="spellStart"/>
+      <w:r>
+        <w:t>search</w:t>
+      </w:r>
+      <w:proofErr w:type="spellEnd"/>
+      <w:r>
+        <w:t xml:space="preserve"> a slovo</w:t>
       </w:r>
       <w:r>
         <w:t>, které</w:t>
@@ -657,7 +810,15 @@
         <w:t>(O</w:t>
       </w:r>
       <w:r>
-        <w:t>brázek č.2) Po stisku tlačítka search se také vytvoří slovník ze zadaného textu</w:t>
+        <w:t xml:space="preserve">brázek č.2) Po stisku tlačítka </w:t>
+      </w:r>
+      <w:proofErr w:type="spellStart"/>
+      <w:r>
+        <w:t>search</w:t>
+      </w:r>
+      <w:proofErr w:type="spellEnd"/>
+      <w:r>
+        <w:t xml:space="preserve"> se také vytvoří slovník ze zadaného textu</w:t>
       </w:r>
     </w:p>
     <w:p>
@@ -670,7 +831,7 @@
           <w:lang w:eastAsia="cs-CZ"/>
         </w:rPr>
         <w:pict>
-          <v:shape id="_x0000_s1027" type="#_x0000_t202" style="position:absolute;margin-left:53.65pt;margin-top:225.25pt;width:179.9pt;height:22.5pt;z-index:-251646976;visibility:visible;mso-width-percent:400;mso-wrap-distance-top:3.6pt;mso-wrap-distance-bottom:3.6pt;mso-width-percent:400;mso-width-relative:margin;mso-height-relative:margin" wrapcoords="-90 -720 -90 20880 21690 20880 21690 -720 -90 -720" o:gfxdata="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" strokecolor="white [3212]">
+          <v:shape id="_x0000_s1027" type="#_x0000_t202" style="position:absolute;margin-left:57.4pt;margin-top:232.95pt;width:179.8pt;height:22.5pt;z-index:-251646976;visibility:visible;mso-width-percent:400;mso-wrap-distance-top:3.6pt;mso-wrap-distance-bottom:3.6pt;mso-width-percent:400;mso-width-relative:margin;mso-height-relative:margin" wrapcoords="-90 -720 -90 20880 21690 20880 21690 -720 -90 -720" o:gfxdata="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" strokecolor="white [3212]">
             <v:textbox>
               <w:txbxContent>
                 <w:p>
@@ -712,8 +873,21 @@
         </w:rPr>
       </w:pPr>
       <w:r>
-        <w:t>Tlačítkem dictionary se otevře okno se slovníkem (Obrázek č.3). V hlavní části okna se zobrazí slova. Máte možnost slovo i přidat. V menu na liště lze otevřít již existující soubor se slovníkem ve formátu *.dic</w:t>
-      </w:r>
+        <w:t xml:space="preserve">Tlačítkem </w:t>
+      </w:r>
+      <w:proofErr w:type="spellStart"/>
+      <w:r>
+        <w:t>dictionary</w:t>
+      </w:r>
+      <w:proofErr w:type="spellEnd"/>
+      <w:r>
+        <w:t xml:space="preserve"> se otevře okno se slovníkem (Obrázek č.3). V hlavní části okna se zobrazí slova. Máte možnost slovo i přidat. V menu na liště lze otevřít již existující soubor se slovníkem ve formátu *.</w:t>
+      </w:r>
+      <w:proofErr w:type="spellStart"/>
+      <w:r>
+        <w:t>dic</w:t>
+      </w:r>
+      <w:proofErr w:type="spellEnd"/>
       <w:r>
         <w:t xml:space="preserve"> nebo </w:t>
       </w:r>
@@ -914,11 +1088,16 @@
         </w:rPr>
       </w:pPr>
       <w:r>
-        <w:t>Myslíme si, že zadání semestrální práce jsme splnili. Menší problémy jsme měli s datovou strukturou tri</w:t>
+        <w:t xml:space="preserve">Myslíme si, že zadání semestrální práce jsme splnili. Menší problémy jsme měli s datovou strukturou </w:t>
+      </w:r>
+      <w:proofErr w:type="spellStart"/>
+      <w:r>
+        <w:t>tri</w:t>
       </w:r>
       <w:r>
         <w:t>e</w:t>
       </w:r>
+      <w:proofErr w:type="spellEnd"/>
       <w:r>
         <w:t>, ale nakonec jsme je vyřešili.</w:t>
       </w:r>
@@ -928,18 +1107,101 @@
         <w:t xml:space="preserve"> </w:t>
       </w:r>
       <w:r>
-        <w:t>Nakonec jsme se rozhodly ustoupit od kompaktní formy trie a uchováváme si seznam slov zvlášť. Kvůli tomu sice máme o něco horší datovou obtížnost, ale nemusíme neustále vytahovat slovo z listu a vytvářet substringy, takže je trie trochu rychlejší než by byla v kompaktní formě. Dalším důvodem byla přehlednost a rozšiřitelnost kódu, kterou by komprimovaná trie zhoršila obzvláště při přidání asynchronního odstraňování slov.</w:t>
-      </w:r>
-    </w:p>
-    <w:p>
-      <w:r>
-        <w:t xml:space="preserve">Ppd plugin nám vrátil pouze několik nezávažných </w:t>
+        <w:t xml:space="preserve">Nakonec jsme se rozhodly ustoupit od kompaktní formy </w:t>
+      </w:r>
+      <w:proofErr w:type="spellStart"/>
+      <w:r>
+        <w:t>trie</w:t>
+      </w:r>
+      <w:proofErr w:type="spellEnd"/>
+      <w:r>
+        <w:t xml:space="preserve"> a uchováváme si seznam slov zvlášť. Kvůli tomu sice máme o něco horší datovou obtížnost, ale nemusíme neustále vytahovat slovo z listu a vytvářet </w:t>
+      </w:r>
+      <w:proofErr w:type="spellStart"/>
+      <w:r>
+        <w:t>substringy</w:t>
+      </w:r>
+      <w:proofErr w:type="spellEnd"/>
+      <w:r>
+        <w:t xml:space="preserve">, takže je </w:t>
+      </w:r>
+      <w:proofErr w:type="spellStart"/>
+      <w:r>
+        <w:t>trie</w:t>
+      </w:r>
+      <w:proofErr w:type="spellEnd"/>
+      <w:r>
+        <w:t xml:space="preserve"> trochu </w:t>
+      </w:r>
+      <w:r>
+        <w:t>rychlejší,</w:t>
+      </w:r>
+      <w:r>
+        <w:t xml:space="preserve"> než by byla v kompaktní formě. Dalším důvodem byla přehlednost a rozšiřitelnost kódu, kterou by komprimovaná </w:t>
+      </w:r>
+      <w:proofErr w:type="spellStart"/>
+      <w:r>
+        <w:t>trie</w:t>
+      </w:r>
+      <w:proofErr w:type="spellEnd"/>
+      <w:r>
+        <w:t xml:space="preserve"> zhoršila obzvláště při přidání asynchronního odstraňování slov.</w:t>
+      </w:r>
+    </w:p>
+    <w:p>
+      <w:proofErr w:type="spellStart"/>
+      <w:r>
+        <w:t>Ppd</w:t>
+      </w:r>
+      <w:proofErr w:type="spellEnd"/>
+      <w:r>
+        <w:t xml:space="preserve"> plugin nám vrátil pouze několik nezávažných </w:t>
       </w:r>
       <w:r>
         <w:t>chyb, jako</w:t>
       </w:r>
       <w:r>
-        <w:t xml:space="preserve"> například globální proměnné mohou být lokální a pouze tři metody byli moc složité. V programu jsme neopravovali chyby pro pravidla ohledně povinnosti složených závorek okolo if, else, for, while, jelikož se jedná o záležitost codestylu.</w:t>
+        <w:t xml:space="preserve"> například globální proměnné mohou být lokální a pouze tři metody byli moc složité. V programu jsme neopravovali chyby pro pravidla ohledně povinnosti složených závorek okolo </w:t>
+      </w:r>
+      <w:proofErr w:type="spellStart"/>
+      <w:r>
+        <w:t>if</w:t>
+      </w:r>
+      <w:proofErr w:type="spellEnd"/>
+      <w:r>
+        <w:t xml:space="preserve">, </w:t>
+      </w:r>
+      <w:proofErr w:type="spellStart"/>
+      <w:r>
+        <w:t>else</w:t>
+      </w:r>
+      <w:proofErr w:type="spellEnd"/>
+      <w:r>
+        <w:t xml:space="preserve">, </w:t>
+      </w:r>
+      <w:proofErr w:type="spellStart"/>
+      <w:r>
+        <w:t>for</w:t>
+      </w:r>
+      <w:proofErr w:type="spellEnd"/>
+      <w:r>
+        <w:t xml:space="preserve">, </w:t>
+      </w:r>
+      <w:proofErr w:type="spellStart"/>
+      <w:r>
+        <w:t>while</w:t>
+      </w:r>
+      <w:proofErr w:type="spellEnd"/>
+      <w:r>
+        <w:t xml:space="preserve">, jelikož se jedná o záležitost </w:t>
+      </w:r>
+      <w:proofErr w:type="spellStart"/>
+      <w:r>
+        <w:t>codestylu</w:t>
+      </w:r>
+      <w:proofErr w:type="spellEnd"/>
+      <w:r>
+        <w:t>.</w:t>
       </w:r>
     </w:p>
     <w:sectPr>
@@ -954,7 +1216,7 @@
 </file>
 
 <file path=word/endnotes.xml><?xml version="1.0" encoding="utf-8"?>
-<w:endnotes xmlns:ve="http://schemas.openxmlformats.org/markup-compatibility/2006" xmlns:o="urn:schemas-microsoft-com:office:office" xmlns:r="http://schemas.openxmlformats.org/officeDocument/2006/relationships" xmlns:m="http://schemas.openxmlformats.org/officeDocument/2006/math" xmlns:v="urn:schemas-microsoft-com:vml" xmlns:wp="http://schemas.openxmlformats.org/drawingml/2006/wordprocessingDrawing" xmlns:w10="urn:schemas-microsoft-com:office:word" xmlns:w="http://schemas.openxmlformats.org/wordprocessingml/2006/main" xmlns:wne="http://schemas.microsoft.com/office/word/2006/wordml">
+<w:endnotes xmlns:wpc="http://schemas.microsoft.com/office/word/2010/wordprocessingCanvas" xmlns:cx="http://schemas.microsoft.com/office/drawing/2014/chartex" xmlns:cx1="http://schemas.microsoft.com/office/drawing/2015/9/8/chartex" xmlns:cx2="http://schemas.microsoft.com/office/drawing/2015/10/21/chartex" xmlns:cx3="http://schemas.microsoft.com/office/drawing/2016/5/9/chartex" xmlns:cx4="http://schemas.microsoft.com/office/drawing/2016/5/10/chartex" xmlns:cx5="http://schemas.microsoft.com/office/drawing/2016/5/11/chartex" xmlns:mc="http://schemas.openxmlformats.org/markup-compatibility/2006" xmlns:o="urn:schemas-microsoft-com:office:office" xmlns:r="http://schemas.openxmlformats.org/officeDocument/2006/relationships" xmlns:m="http://schemas.openxmlformats.org/officeDocument/2006/math" xmlns:v="urn:schemas-microsoft-com:vml" xmlns:wp14="http://schemas.microsoft.com/office/word/2010/wordprocessingDrawing" xmlns:wp="http://schemas.openxmlformats.org/drawingml/2006/wordprocessingDrawing" xmlns:w10="urn:schemas-microsoft-com:office:word" xmlns:w="http://schemas.openxmlformats.org/wordprocessingml/2006/main" xmlns:w14="http://schemas.microsoft.com/office/word/2010/wordml" xmlns:w15="http://schemas.microsoft.com/office/word/2012/wordml" xmlns:w16se="http://schemas.microsoft.com/office/word/2015/wordml/symex" xmlns:wpg="http://schemas.microsoft.com/office/word/2010/wordprocessingGroup" xmlns:wpi="http://schemas.microsoft.com/office/word/2010/wordprocessingInk" xmlns:wne="http://schemas.microsoft.com/office/word/2006/wordml" xmlns:wps="http://schemas.microsoft.com/office/word/2010/wordprocessingShape" mc:Ignorable="w14 w15 w16se wp14">
   <w:endnote w:type="separator" w:id="-1">
     <w:p>
       <w:pPr>
@@ -979,7 +1241,7 @@
 </file>
 
 <file path=word/footer1.xml><?xml version="1.0" encoding="utf-8"?>
-<w:ftr xmlns:ve="http://schemas.openxmlformats.org/markup-compatibility/2006" xmlns:o="urn:schemas-microsoft-com:office:office" xmlns:r="http://schemas.openxmlformats.org/officeDocument/2006/relationships" xmlns:m="http://schemas.openxmlformats.org/officeDocument/2006/math" xmlns:v="urn:schemas-microsoft-com:vml" xmlns:wp="http://schemas.openxmlformats.org/drawingml/2006/wordprocessingDrawing" xmlns:w10="urn:schemas-microsoft-com:office:word" xmlns:w="http://schemas.openxmlformats.org/wordprocessingml/2006/main" xmlns:wne="http://schemas.microsoft.com/office/word/2006/wordml">
+<w:ftr xmlns:wpc="http://schemas.microsoft.com/office/word/2010/wordprocessingCanvas" xmlns:cx="http://schemas.microsoft.com/office/drawing/2014/chartex" xmlns:cx1="http://schemas.microsoft.com/office/drawing/2015/9/8/chartex" xmlns:cx2="http://schemas.microsoft.com/office/drawing/2015/10/21/chartex" xmlns:cx3="http://schemas.microsoft.com/office/drawing/2016/5/9/chartex" xmlns:cx4="http://schemas.microsoft.com/office/drawing/2016/5/10/chartex" xmlns:cx5="http://schemas.microsoft.com/office/drawing/2016/5/11/chartex" xmlns:mc="http://schemas.openxmlformats.org/markup-compatibility/2006" xmlns:o="urn:schemas-microsoft-com:office:office" xmlns:r="http://schemas.openxmlformats.org/officeDocument/2006/relationships" xmlns:m="http://schemas.openxmlformats.org/officeDocument/2006/math" xmlns:v="urn:schemas-microsoft-com:vml" xmlns:wp14="http://schemas.microsoft.com/office/word/2010/wordprocessingDrawing" xmlns:wp="http://schemas.openxmlformats.org/drawingml/2006/wordprocessingDrawing" xmlns:w10="urn:schemas-microsoft-com:office:word" xmlns:w="http://schemas.openxmlformats.org/wordprocessingml/2006/main" xmlns:w14="http://schemas.microsoft.com/office/word/2010/wordml" xmlns:w15="http://schemas.microsoft.com/office/word/2012/wordml" xmlns:w16se="http://schemas.microsoft.com/office/word/2015/wordml/symex" xmlns:wpg="http://schemas.microsoft.com/office/word/2010/wordprocessingGroup" xmlns:wpi="http://schemas.microsoft.com/office/word/2010/wordprocessingInk" xmlns:wne="http://schemas.microsoft.com/office/word/2006/wordml" xmlns:wps="http://schemas.microsoft.com/office/word/2010/wordprocessingShape" mc:Ignorable="w14 w15 w16se wp14">
   <w:p>
     <w:pPr>
       <w:pStyle w:val="Zpat"/>
@@ -994,7 +1256,7 @@
 </file>
 
 <file path=word/footnotes.xml><?xml version="1.0" encoding="utf-8"?>
-<w:footnotes xmlns:ve="http://schemas.openxmlformats.org/markup-compatibility/2006" xmlns:o="urn:schemas-microsoft-com:office:office" xmlns:r="http://schemas.openxmlformats.org/officeDocument/2006/relationships" xmlns:m="http://schemas.openxmlformats.org/officeDocument/2006/math" xmlns:v="urn:schemas-microsoft-com:vml" xmlns:wp="http://schemas.openxmlformats.org/drawingml/2006/wordprocessingDrawing" xmlns:w10="urn:schemas-microsoft-com:office:word" xmlns:w="http://schemas.openxmlformats.org/wordprocessingml/2006/main" xmlns:wne="http://schemas.microsoft.com/office/word/2006/wordml">
+<w:footnotes xmlns:wpc="http://schemas.microsoft.com/office/word/2010/wordprocessingCanvas" xmlns:cx="http://schemas.microsoft.com/office/drawing/2014/chartex" xmlns:cx1="http://schemas.microsoft.com/office/drawing/2015/9/8/chartex" xmlns:cx2="http://schemas.microsoft.com/office/drawing/2015/10/21/chartex" xmlns:cx3="http://schemas.microsoft.com/office/drawing/2016/5/9/chartex" xmlns:cx4="http://schemas.microsoft.com/office/drawing/2016/5/10/chartex" xmlns:cx5="http://schemas.microsoft.com/office/drawing/2016/5/11/chartex" xmlns:mc="http://schemas.openxmlformats.org/markup-compatibility/2006" xmlns:o="urn:schemas-microsoft-com:office:office" xmlns:r="http://schemas.openxmlformats.org/officeDocument/2006/relationships" xmlns:m="http://schemas.openxmlformats.org/officeDocument/2006/math" xmlns:v="urn:schemas-microsoft-com:vml" xmlns:wp14="http://schemas.microsoft.com/office/word/2010/wordprocessingDrawing" xmlns:wp="http://schemas.openxmlformats.org/drawingml/2006/wordprocessingDrawing" xmlns:w10="urn:schemas-microsoft-com:office:word" xmlns:w="http://schemas.openxmlformats.org/wordprocessingml/2006/main" xmlns:w14="http://schemas.microsoft.com/office/word/2010/wordml" xmlns:w15="http://schemas.microsoft.com/office/word/2012/wordml" xmlns:w16se="http://schemas.microsoft.com/office/word/2015/wordml/symex" xmlns:wpg="http://schemas.microsoft.com/office/word/2010/wordprocessingGroup" xmlns:wpi="http://schemas.microsoft.com/office/word/2010/wordprocessingInk" xmlns:wne="http://schemas.microsoft.com/office/word/2006/wordml" xmlns:wps="http://schemas.microsoft.com/office/word/2010/wordprocessingShape" mc:Ignorable="w14 w15 w16se wp14">
   <w:footnote w:type="separator" w:id="-1">
     <w:p>
       <w:pPr>
@@ -1019,8 +1281,8 @@
 </file>
 
 <file path=word/numbering.xml><?xml version="1.0" encoding="utf-8"?>
-<w:numbering xmlns:ve="http://schemas.openxmlformats.org/markup-compatibility/2006" xmlns:o="urn:schemas-microsoft-com:office:office" xmlns:r="http://schemas.openxmlformats.org/officeDocument/2006/relationships" xmlns:m="http://schemas.openxmlformats.org/officeDocument/2006/math" xmlns:v="urn:schemas-microsoft-com:vml" xmlns:wp="http://schemas.openxmlformats.org/drawingml/2006/wordprocessingDrawing" xmlns:w10="urn:schemas-microsoft-com:office:word" xmlns:w="http://schemas.openxmlformats.org/wordprocessingml/2006/main" xmlns:wne="http://schemas.microsoft.com/office/word/2006/wordml">
-  <w:abstractNum w:abstractNumId="0">
+<w:numbering xmlns:wpc="http://schemas.microsoft.com/office/word/2010/wordprocessingCanvas" xmlns:cx="http://schemas.microsoft.com/office/drawing/2014/chartex" xmlns:cx1="http://schemas.microsoft.com/office/drawing/2015/9/8/chartex" xmlns:cx2="http://schemas.microsoft.com/office/drawing/2015/10/21/chartex" xmlns:cx3="http://schemas.microsoft.com/office/drawing/2016/5/9/chartex" xmlns:cx4="http://schemas.microsoft.com/office/drawing/2016/5/10/chartex" xmlns:cx5="http://schemas.microsoft.com/office/drawing/2016/5/11/chartex" xmlns:mc="http://schemas.openxmlformats.org/markup-compatibility/2006" xmlns:o="urn:schemas-microsoft-com:office:office" xmlns:r="http://schemas.openxmlformats.org/officeDocument/2006/relationships" xmlns:m="http://schemas.openxmlformats.org/officeDocument/2006/math" xmlns:v="urn:schemas-microsoft-com:vml" xmlns:wp14="http://schemas.microsoft.com/office/word/2010/wordprocessingDrawing" xmlns:wp="http://schemas.openxmlformats.org/drawingml/2006/wordprocessingDrawing" xmlns:w10="urn:schemas-microsoft-com:office:word" xmlns:w="http://schemas.openxmlformats.org/wordprocessingml/2006/main" xmlns:w14="http://schemas.microsoft.com/office/word/2010/wordml" xmlns:w15="http://schemas.microsoft.com/office/word/2012/wordml" xmlns:w16se="http://schemas.microsoft.com/office/word/2015/wordml/symex" xmlns:wpg="http://schemas.microsoft.com/office/word/2010/wordprocessingGroup" xmlns:wpi="http://schemas.microsoft.com/office/word/2010/wordprocessingInk" xmlns:wne="http://schemas.microsoft.com/office/word/2006/wordml" xmlns:wps="http://schemas.microsoft.com/office/word/2010/wordprocessingShape" mc:Ignorable="w14 w15 w16se wp14">
+  <w:abstractNum w:abstractNumId="0" w15:restartNumberingAfterBreak="0">
     <w:nsid w:val="26456BC1"/>
     <w:multiLevelType w:val="hybridMultilevel"/>
     <w:tmpl w:val="20BE8BBC"/>
@@ -1133,7 +1395,7 @@
       </w:rPr>
     </w:lvl>
   </w:abstractNum>
-  <w:abstractNum w:abstractNumId="1">
+  <w:abstractNum w:abstractNumId="1" w15:restartNumberingAfterBreak="0">
     <w:nsid w:val="27A94458"/>
     <w:multiLevelType w:val="hybridMultilevel"/>
     <w:tmpl w:val="865AAF38"/>
@@ -1245,7 +1507,7 @@
       </w:rPr>
     </w:lvl>
   </w:abstractNum>
-  <w:abstractNum w:abstractNumId="2">
+  <w:abstractNum w:abstractNumId="2" w15:restartNumberingAfterBreak="0">
     <w:nsid w:val="64F30135"/>
     <w:multiLevelType w:val="hybridMultilevel"/>
     <w:tmpl w:val="D56C2EEC"/>
@@ -1357,7 +1619,7 @@
       </w:rPr>
     </w:lvl>
   </w:abstractNum>
-  <w:abstractNum w:abstractNumId="3">
+  <w:abstractNum w:abstractNumId="3" w15:restartNumberingAfterBreak="0">
     <w:nsid w:val="77276DF0"/>
     <w:multiLevelType w:val="hybridMultilevel"/>
     <w:tmpl w:val="BD3AE5CA"/>
@@ -1470,7 +1732,7 @@
       </w:rPr>
     </w:lvl>
   </w:abstractNum>
-  <w:abstractNum w:abstractNumId="4">
+  <w:abstractNum w:abstractNumId="4" w15:restartNumberingAfterBreak="0">
     <w:nsid w:val="7C5352CC"/>
     <w:multiLevelType w:val="hybridMultilevel"/>
     <w:tmpl w:val="54162F78"/>
@@ -1602,7 +1864,7 @@
 </file>
 
 <file path=word/styles.xml><?xml version="1.0" encoding="utf-8"?>
-<w:styles xmlns:r="http://schemas.openxmlformats.org/officeDocument/2006/relationships" xmlns:w="http://schemas.openxmlformats.org/wordprocessingml/2006/main">
+<w:styles xmlns:mc="http://schemas.openxmlformats.org/markup-compatibility/2006" xmlns:r="http://schemas.openxmlformats.org/officeDocument/2006/relationships" xmlns:w="http://schemas.openxmlformats.org/wordprocessingml/2006/main" xmlns:w14="http://schemas.microsoft.com/office/word/2010/wordml" xmlns:w15="http://schemas.microsoft.com/office/word/2012/wordml" xmlns:w16se="http://schemas.microsoft.com/office/word/2015/wordml/symex" mc:Ignorable="w14 w15 w16se">
   <w:docDefaults>
     <w:rPrDefault>
       <w:rPr>
@@ -1618,144 +1880,381 @@
       </w:pPr>
     </w:pPrDefault>
   </w:docDefaults>
-  <w:latentStyles w:defLockedState="0" w:defUIPriority="99" w:defSemiHidden="1" w:defUnhideWhenUsed="1" w:defQFormat="0" w:count="267">
-    <w:lsdException w:name="Normal" w:semiHidden="0" w:uiPriority="0" w:unhideWhenUsed="0" w:qFormat="1"/>
-    <w:lsdException w:name="heading 1" w:semiHidden="0" w:uiPriority="9" w:unhideWhenUsed="0" w:qFormat="1"/>
-    <w:lsdException w:name="heading 2" w:uiPriority="9" w:qFormat="1"/>
-    <w:lsdException w:name="heading 3" w:uiPriority="9" w:qFormat="1"/>
-    <w:lsdException w:name="heading 4" w:uiPriority="9" w:qFormat="1"/>
-    <w:lsdException w:name="heading 5" w:uiPriority="9" w:qFormat="1"/>
-    <w:lsdException w:name="heading 6" w:uiPriority="9" w:qFormat="1"/>
-    <w:lsdException w:name="heading 7" w:uiPriority="9" w:qFormat="1"/>
-    <w:lsdException w:name="heading 8" w:uiPriority="9" w:qFormat="1"/>
-    <w:lsdException w:name="heading 9" w:uiPriority="9" w:qFormat="1"/>
-    <w:lsdException w:name="toc 1" w:uiPriority="39"/>
-    <w:lsdException w:name="toc 2" w:uiPriority="39"/>
-    <w:lsdException w:name="toc 3" w:uiPriority="39"/>
-    <w:lsdException w:name="toc 4" w:uiPriority="39"/>
-    <w:lsdException w:name="toc 5" w:uiPriority="39"/>
-    <w:lsdException w:name="toc 6" w:uiPriority="39"/>
-    <w:lsdException w:name="toc 7" w:uiPriority="39"/>
-    <w:lsdException w:name="toc 8" w:uiPriority="39"/>
-    <w:lsdException w:name="toc 9" w:uiPriority="39"/>
-    <w:lsdException w:name="caption" w:uiPriority="35" w:qFormat="1"/>
-    <w:lsdException w:name="Title" w:semiHidden="0" w:uiPriority="10" w:unhideWhenUsed="0" w:qFormat="1"/>
-    <w:lsdException w:name="Default Paragraph Font" w:uiPriority="1"/>
-    <w:lsdException w:name="Subtitle" w:semiHidden="0" w:uiPriority="11" w:unhideWhenUsed="0" w:qFormat="1"/>
-    <w:lsdException w:name="Strong" w:semiHidden="0" w:uiPriority="22" w:unhideWhenUsed="0" w:qFormat="1"/>
-    <w:lsdException w:name="Emphasis" w:semiHidden="0" w:uiPriority="20" w:unhideWhenUsed="0" w:qFormat="1"/>
-    <w:lsdException w:name="Table Grid" w:semiHidden="0" w:uiPriority="39" w:unhideWhenUsed="0"/>
-    <w:lsdException w:name="Placeholder Text" w:unhideWhenUsed="0"/>
-    <w:lsdException w:name="No Spacing" w:semiHidden="0" w:uiPriority="1" w:unhideWhenUsed="0" w:qFormat="1"/>
-    <w:lsdException w:name="Light Shading" w:semiHidden="0" w:uiPriority="60" w:unhideWhenUsed="0"/>
-    <w:lsdException w:name="Light List" w:semiHidden="0" w:uiPriority="61" w:unhideWhenUsed="0"/>
-    <w:lsdException w:name="Light Grid" w:semiHidden="0" w:uiPriority="62" w:unhideWhenUsed="0"/>
-    <w:lsdException w:name="Medium Shading 1" w:semiHidden="0" w:uiPriority="63" w:unhideWhenUsed="0"/>
-    <w:lsdException w:name="Medium Shading 2" w:semiHidden="0" w:uiPriority="64" w:unhideWhenUsed="0"/>
-    <w:lsdException w:name="Medium List 1" w:semiHidden="0" w:uiPriority="65" w:unhideWhenUsed="0"/>
-    <w:lsdException w:name="Medium List 2" w:semiHidden="0" w:uiPriority="66" w:unhideWhenUsed="0"/>
-    <w:lsdException w:name="Medium Grid 1" w:semiHidden="0" w:uiPriority="67" w:unhideWhenUsed="0"/>
-    <w:lsdException w:name="Medium Grid 2" w:semiHidden="0" w:uiPriority="68" w:unhideWhenUsed="0"/>
-    <w:lsdException w:name="Medium Grid 3" w:semiHidden="0" w:uiPriority="69" w:unhideWhenUsed="0"/>
-    <w:lsdException w:name="Dark List" w:semiHidden="0" w:uiPriority="70" w:unhideWhenUsed="0"/>
-    <w:lsdException w:name="Colorful Shading" w:semiHidden="0" w:uiPriority="71" w:unhideWhenUsed="0"/>
-    <w:lsdException w:name="Colorful List" w:semiHidden="0" w:uiPriority="72" w:unhideWhenUsed="0"/>
-    <w:lsdException w:name="Colorful Grid" w:semiHidden="0" w:uiPriority="73" w:unhideWhenUsed="0"/>
-    <w:lsdException w:name="Light Shading Accent 1" w:semiHidden="0" w:uiPriority="60" w:unhideWhenUsed="0"/>
-    <w:lsdException w:name="Light List Accent 1" w:semiHidden="0" w:uiPriority="61" w:unhideWhenUsed="0"/>
-    <w:lsdException w:name="Light Grid Accent 1" w:semiHidden="0" w:uiPriority="62" w:unhideWhenUsed="0"/>
-    <w:lsdException w:name="Medium Shading 1 Accent 1" w:semiHidden="0" w:uiPriority="63" w:unhideWhenUsed="0"/>
-    <w:lsdException w:name="Medium Shading 2 Accent 1" w:semiHidden="0" w:uiPriority="64" w:unhideWhenUsed="0"/>
-    <w:lsdException w:name="Medium List 1 Accent 1" w:semiHidden="0" w:uiPriority="65" w:unhideWhenUsed="0"/>
-    <w:lsdException w:name="Revision" w:unhideWhenUsed="0"/>
-    <w:lsdException w:name="List Paragraph" w:semiHidden="0" w:uiPriority="34" w:unhideWhenUsed="0" w:qFormat="1"/>
-    <w:lsdException w:name="Quote" w:semiHidden="0" w:uiPriority="29" w:unhideWhenUsed="0" w:qFormat="1"/>
-    <w:lsdException w:name="Intense Quote" w:semiHidden="0" w:uiPriority="30" w:unhideWhenUsed="0" w:qFormat="1"/>
-    <w:lsdException w:name="Medium List 2 Accent 1" w:semiHidden="0" w:uiPriority="66" w:unhideWhenUsed="0"/>
-    <w:lsdException w:name="Medium Grid 1 Accent 1" w:semiHidden="0" w:uiPriority="67" w:unhideWhenUsed="0"/>
-    <w:lsdException w:name="Medium Grid 2 Accent 1" w:semiHidden="0" w:uiPriority="68" w:unhideWhenUsed="0"/>
-    <w:lsdException w:name="Medium Grid 3 Accent 1" w:semiHidden="0" w:uiPriority="69" w:unhideWhenUsed="0"/>
-    <w:lsdException w:name="Dark List Accent 1" w:semiHidden="0" w:uiPriority="70" w:unhideWhenUsed="0"/>
-    <w:lsdException w:name="Colorful Shading Accent 1" w:semiHidden="0" w:uiPriority="71" w:unhideWhenUsed="0"/>
-    <w:lsdException w:name="Colorful List Accent 1" w:semiHidden="0" w:uiPriority="72" w:unhideWhenUsed="0"/>
-    <w:lsdException w:name="Colorful Grid Accent 1" w:semiHidden="0" w:uiPriority="73" w:unhideWhenUsed="0"/>
-    <w:lsdException w:name="Light Shading Accent 2" w:semiHidden="0" w:uiPriority="60" w:unhideWhenUsed="0"/>
-    <w:lsdException w:name="Light List Accent 2" w:semiHidden="0" w:uiPriority="61" w:unhideWhenUsed="0"/>
-    <w:lsdException w:name="Light Grid Accent 2" w:semiHidden="0" w:uiPriority="62" w:unhideWhenUsed="0"/>
-    <w:lsdException w:name="Medium Shading 1 Accent 2" w:semiHidden="0" w:uiPriority="63" w:unhideWhenUsed="0"/>
-    <w:lsdException w:name="Medium Shading 2 Accent 2" w:semiHidden="0" w:uiPriority="64" w:unhideWhenUsed="0"/>
-    <w:lsdException w:name="Medium List 1 Accent 2" w:semiHidden="0" w:uiPriority="65" w:unhideWhenUsed="0"/>
-    <w:lsdException w:name="Medium List 2 Accent 2" w:semiHidden="0" w:uiPriority="66" w:unhideWhenUsed="0"/>
-    <w:lsdException w:name="Medium Grid 1 Accent 2" w:semiHidden="0" w:uiPriority="67" w:unhideWhenUsed="0"/>
-    <w:lsdException w:name="Medium Grid 2 Accent 2" w:semiHidden="0" w:uiPriority="68" w:unhideWhenUsed="0"/>
-    <w:lsdException w:name="Medium Grid 3 Accent 2" w:semiHidden="0" w:uiPriority="69" w:unhideWhenUsed="0"/>
-    <w:lsdException w:name="Dark List Accent 2" w:semiHidden="0" w:uiPriority="70" w:unhideWhenUsed="0"/>
-    <w:lsdException w:name="Colorful Shading Accent 2" w:semiHidden="0" w:uiPriority="71" w:unhideWhenUsed="0"/>
-    <w:lsdException w:name="Colorful List Accent 2" w:semiHidden="0" w:uiPriority="72" w:unhideWhenUsed="0"/>
-    <w:lsdException w:name="Colorful Grid Accent 2" w:semiHidden="0" w:uiPriority="73" w:unhideWhenUsed="0"/>
-    <w:lsdException w:name="Light Shading Accent 3" w:semiHidden="0" w:uiPriority="60" w:unhideWhenUsed="0"/>
-    <w:lsdException w:name="Light List Accent 3" w:semiHidden="0" w:uiPriority="61" w:unhideWhenUsed="0"/>
-    <w:lsdException w:name="Light Grid Accent 3" w:semiHidden="0" w:uiPriority="62" w:unhideWhenUsed="0"/>
-    <w:lsdException w:name="Medium Shading 1 Accent 3" w:semiHidden="0" w:uiPriority="63" w:unhideWhenUsed="0"/>
-    <w:lsdException w:name="Medium Shading 2 Accent 3" w:semiHidden="0" w:uiPriority="64" w:unhideWhenUsed="0"/>
-    <w:lsdException w:name="Medium List 1 Accent 3" w:semiHidden="0" w:uiPriority="65" w:unhideWhenUsed="0"/>
-    <w:lsdException w:name="Medium List 2 Accent 3" w:semiHidden="0" w:uiPriority="66" w:unhideWhenUsed="0"/>
-    <w:lsdException w:name="Medium Grid 1 Accent 3" w:semiHidden="0" w:uiPriority="67" w:unhideWhenUsed="0"/>
-    <w:lsdException w:name="Medium Grid 2 Accent 3" w:semiHidden="0" w:uiPriority="68" w:unhideWhenUsed="0"/>
-    <w:lsdException w:name="Medium Grid 3 Accent 3" w:semiHidden="0" w:uiPriority="69" w:unhideWhenUsed="0"/>
-    <w:lsdException w:name="Dark List Accent 3" w:semiHidden="0" w:uiPriority="70" w:unhideWhenUsed="0"/>
-    <w:lsdException w:name="Colorful Shading Accent 3" w:semiHidden="0" w:uiPriority="71" w:unhideWhenUsed="0"/>
-    <w:lsdException w:name="Colorful List Accent 3" w:semiHidden="0" w:uiPriority="72" w:unhideWhenUsed="0"/>
-    <w:lsdException w:name="Colorful Grid Accent 3" w:semiHidden="0" w:uiPriority="73" w:unhideWhenUsed="0"/>
-    <w:lsdException w:name="Light Shading Accent 4" w:semiHidden="0" w:uiPriority="60" w:unhideWhenUsed="0"/>
-    <w:lsdException w:name="Light List Accent 4" w:semiHidden="0" w:uiPriority="61" w:unhideWhenUsed="0"/>
-    <w:lsdException w:name="Light Grid Accent 4" w:semiHidden="0" w:uiPriority="62" w:unhideWhenUsed="0"/>
-    <w:lsdException w:name="Medium Shading 1 Accent 4" w:semiHidden="0" w:uiPriority="63" w:unhideWhenUsed="0"/>
-    <w:lsdException w:name="Medium Shading 2 Accent 4" w:semiHidden="0" w:uiPriority="64" w:unhideWhenUsed="0"/>
-    <w:lsdException w:name="Medium List 1 Accent 4" w:semiHidden="0" w:uiPriority="65" w:unhideWhenUsed="0"/>
-    <w:lsdException w:name="Medium List 2 Accent 4" w:semiHidden="0" w:uiPriority="66" w:unhideWhenUsed="0"/>
-    <w:lsdException w:name="Medium Grid 1 Accent 4" w:semiHidden="0" w:uiPriority="67" w:unhideWhenUsed="0"/>
-    <w:lsdException w:name="Medium Grid 2 Accent 4" w:semiHidden="0" w:uiPriority="68" w:unhideWhenUsed="0"/>
-    <w:lsdException w:name="Medium Grid 3 Accent 4" w:semiHidden="0" w:uiPriority="69" w:unhideWhenUsed="0"/>
-    <w:lsdException w:name="Dark List Accent 4" w:semiHidden="0" w:uiPriority="70" w:unhideWhenUsed="0"/>
-    <w:lsdException w:name="Colorful Shading Accent 4" w:semiHidden="0" w:uiPriority="71" w:unhideWhenUsed="0"/>
-    <w:lsdException w:name="Colorful List Accent 4" w:semiHidden="0" w:uiPriority="72" w:unhideWhenUsed="0"/>
-    <w:lsdException w:name="Colorful Grid Accent 4" w:semiHidden="0" w:uiPriority="73" w:unhideWhenUsed="0"/>
-    <w:lsdException w:name="Light Shading Accent 5" w:semiHidden="0" w:uiPriority="60" w:unhideWhenUsed="0"/>
-    <w:lsdException w:name="Light List Accent 5" w:semiHidden="0" w:uiPriority="61" w:unhideWhenUsed="0"/>
-    <w:lsdException w:name="Light Grid Accent 5" w:semiHidden="0" w:uiPriority="62" w:unhideWhenUsed="0"/>
-    <w:lsdException w:name="Medium Shading 1 Accent 5" w:semiHidden="0" w:uiPriority="63" w:unhideWhenUsed="0"/>
-    <w:lsdException w:name="Medium Shading 2 Accent 5" w:semiHidden="0" w:uiPriority="64" w:unhideWhenUsed="0"/>
-    <w:lsdException w:name="Medium List 1 Accent 5" w:semiHidden="0" w:uiPriority="65" w:unhideWhenUsed="0"/>
-    <w:lsdException w:name="Medium List 2 Accent 5" w:semiHidden="0" w:uiPriority="66" w:unhideWhenUsed="0"/>
-    <w:lsdException w:name="Medium Grid 1 Accent 5" w:semiHidden="0" w:uiPriority="67" w:unhideWhenUsed="0"/>
-    <w:lsdException w:name="Medium Grid 2 Accent 5" w:semiHidden="0" w:uiPriority="68" w:unhideWhenUsed="0"/>
-    <w:lsdException w:name="Medium Grid 3 Accent 5" w:semiHidden="0" w:uiPriority="69" w:unhideWhenUsed="0"/>
-    <w:lsdException w:name="Dark List Accent 5" w:semiHidden="0" w:uiPriority="70" w:unhideWhenUsed="0"/>
-    <w:lsdException w:name="Colorful Shading Accent 5" w:semiHidden="0" w:uiPriority="71" w:unhideWhenUsed="0"/>
-    <w:lsdException w:name="Colorful List Accent 5" w:semiHidden="0" w:uiPriority="72" w:unhideWhenUsed="0"/>
-    <w:lsdException w:name="Colorful Grid Accent 5" w:semiHidden="0" w:uiPriority="73" w:unhideWhenUsed="0"/>
-    <w:lsdException w:name="Light Shading Accent 6" w:semiHidden="0" w:uiPriority="60" w:unhideWhenUsed="0"/>
-    <w:lsdException w:name="Light List Accent 6" w:semiHidden="0" w:uiPriority="61" w:unhideWhenUsed="0"/>
-    <w:lsdException w:name="Light Grid Accent 6" w:semiHidden="0" w:uiPriority="62" w:unhideWhenUsed="0"/>
-    <w:lsdException w:name="Medium Shading 1 Accent 6" w:semiHidden="0" w:uiPriority="63" w:unhideWhenUsed="0"/>
-    <w:lsdException w:name="Medium Shading 2 Accent 6" w:semiHidden="0" w:uiPriority="64" w:unhideWhenUsed="0"/>
-    <w:lsdException w:name="Medium List 1 Accent 6" w:semiHidden="0" w:uiPriority="65" w:unhideWhenUsed="0"/>
-    <w:lsdException w:name="Medium List 2 Accent 6" w:semiHidden="0" w:uiPriority="66" w:unhideWhenUsed="0"/>
-    <w:lsdException w:name="Medium Grid 1 Accent 6" w:semiHidden="0" w:uiPriority="67" w:unhideWhenUsed="0"/>
-    <w:lsdException w:name="Medium Grid 2 Accent 6" w:semiHidden="0" w:uiPriority="68" w:unhideWhenUsed="0"/>
-    <w:lsdException w:name="Medium Grid 3 Accent 6" w:semiHidden="0" w:uiPriority="69" w:unhideWhenUsed="0"/>
-    <w:lsdException w:name="Dark List Accent 6" w:semiHidden="0" w:uiPriority="70" w:unhideWhenUsed="0"/>
-    <w:lsdException w:name="Colorful Shading Accent 6" w:semiHidden="0" w:uiPriority="71" w:unhideWhenUsed="0"/>
-    <w:lsdException w:name="Colorful List Accent 6" w:semiHidden="0" w:uiPriority="72" w:unhideWhenUsed="0"/>
-    <w:lsdException w:name="Colorful Grid Accent 6" w:semiHidden="0" w:uiPriority="73" w:unhideWhenUsed="0"/>
-    <w:lsdException w:name="Subtle Emphasis" w:semiHidden="0" w:uiPriority="19" w:unhideWhenUsed="0" w:qFormat="1"/>
-    <w:lsdException w:name="Intense Emphasis" w:semiHidden="0" w:uiPriority="21" w:unhideWhenUsed="0" w:qFormat="1"/>
-    <w:lsdException w:name="Subtle Reference" w:semiHidden="0" w:uiPriority="31" w:unhideWhenUsed="0" w:qFormat="1"/>
-    <w:lsdException w:name="Intense Reference" w:semiHidden="0" w:uiPriority="32" w:unhideWhenUsed="0" w:qFormat="1"/>
-    <w:lsdException w:name="Book Title" w:semiHidden="0" w:uiPriority="33" w:unhideWhenUsed="0" w:qFormat="1"/>
-    <w:lsdException w:name="Bibliography" w:uiPriority="37"/>
-    <w:lsdException w:name="TOC Heading" w:uiPriority="39" w:qFormat="1"/>
+  <w:latentStyles w:defLockedState="0" w:defUIPriority="99" w:defSemiHidden="0" w:defUnhideWhenUsed="0" w:defQFormat="0" w:count="374">
+    <w:lsdException w:name="Normal" w:uiPriority="0" w:qFormat="1"/>
+    <w:lsdException w:name="heading 1" w:uiPriority="9" w:qFormat="1"/>
+    <w:lsdException w:name="heading 2" w:semiHidden="1" w:uiPriority="9" w:unhideWhenUsed="1" w:qFormat="1"/>
+    <w:lsdException w:name="heading 3" w:semiHidden="1" w:uiPriority="9" w:unhideWhenUsed="1" w:qFormat="1"/>
+    <w:lsdException w:name="heading 4" w:semiHidden="1" w:uiPriority="9" w:unhideWhenUsed="1" w:qFormat="1"/>
+    <w:lsdException w:name="heading 5" w:semiHidden="1" w:uiPriority="9" w:unhideWhenUsed="1" w:qFormat="1"/>
+    <w:lsdException w:name="heading 6" w:semiHidden="1" w:uiPriority="9" w:unhideWhenUsed="1" w:qFormat="1"/>
+    <w:lsdException w:name="heading 7" w:semiHidden="1" w:uiPriority="9" w:unhideWhenUsed="1" w:qFormat="1"/>
+    <w:lsdException w:name="heading 8" w:semiHidden="1" w:uiPriority="9" w:unhideWhenUsed="1" w:qFormat="1"/>
+    <w:lsdException w:name="heading 9" w:semiHidden="1" w:uiPriority="9" w:unhideWhenUsed="1" w:qFormat="1"/>
+    <w:lsdException w:name="index 1" w:semiHidden="1" w:unhideWhenUsed="1"/>
+    <w:lsdException w:name="index 2" w:semiHidden="1" w:unhideWhenUsed="1"/>
+    <w:lsdException w:name="index 3" w:semiHidden="1" w:unhideWhenUsed="1"/>
+    <w:lsdException w:name="index 4" w:semiHidden="1" w:unhideWhenUsed="1"/>
+    <w:lsdException w:name="index 5" w:semiHidden="1" w:unhideWhenUsed="1"/>
+    <w:lsdException w:name="index 6" w:semiHidden="1" w:unhideWhenUsed="1"/>
+    <w:lsdException w:name="index 7" w:semiHidden="1" w:unhideWhenUsed="1"/>
+    <w:lsdException w:name="index 8" w:semiHidden="1" w:unhideWhenUsed="1"/>
+    <w:lsdException w:name="index 9" w:semiHidden="1" w:unhideWhenUsed="1"/>
+    <w:lsdException w:name="toc 1" w:semiHidden="1" w:uiPriority="39" w:unhideWhenUsed="1"/>
+    <w:lsdException w:name="toc 2" w:semiHidden="1" w:uiPriority="39" w:unhideWhenUsed="1"/>
+    <w:lsdException w:name="toc 3" w:semiHidden="1" w:uiPriority="39" w:unhideWhenUsed="1"/>
+    <w:lsdException w:name="toc 4" w:semiHidden="1" w:uiPriority="39" w:unhideWhenUsed="1"/>
+    <w:lsdException w:name="toc 5" w:semiHidden="1" w:uiPriority="39" w:unhideWhenUsed="1"/>
+    <w:lsdException w:name="toc 6" w:semiHidden="1" w:uiPriority="39" w:unhideWhenUsed="1"/>
+    <w:lsdException w:name="toc 7" w:semiHidden="1" w:uiPriority="39" w:unhideWhenUsed="1"/>
+    <w:lsdException w:name="toc 8" w:semiHidden="1" w:uiPriority="39" w:unhideWhenUsed="1"/>
+    <w:lsdException w:name="toc 9" w:semiHidden="1" w:uiPriority="39" w:unhideWhenUsed="1"/>
+    <w:lsdException w:name="Normal Indent" w:semiHidden="1" w:unhideWhenUsed="1"/>
+    <w:lsdException w:name="footnote text" w:semiHidden="1" w:unhideWhenUsed="1"/>
+    <w:lsdException w:name="annotation text" w:semiHidden="1" w:unhideWhenUsed="1"/>
+    <w:lsdException w:name="header" w:semiHidden="1" w:unhideWhenUsed="1"/>
+    <w:lsdException w:name="footer" w:semiHidden="1" w:unhideWhenUsed="1"/>
+    <w:lsdException w:name="index heading" w:semiHidden="1" w:unhideWhenUsed="1"/>
+    <w:lsdException w:name="caption" w:semiHidden="1" w:uiPriority="35" w:unhideWhenUsed="1" w:qFormat="1"/>
+    <w:lsdException w:name="table of figures" w:semiHidden="1" w:unhideWhenUsed="1"/>
+    <w:lsdException w:name="envelope address" w:semiHidden="1" w:unhideWhenUsed="1"/>
+    <w:lsdException w:name="envelope return" w:semiHidden="1" w:unhideWhenUsed="1"/>
+    <w:lsdException w:name="footnote reference" w:semiHidden="1" w:unhideWhenUsed="1"/>
+    <w:lsdException w:name="annotation reference" w:semiHidden="1" w:unhideWhenUsed="1"/>
+    <w:lsdException w:name="line number" w:semiHidden="1" w:unhideWhenUsed="1"/>
+    <w:lsdException w:name="page number" w:semiHidden="1" w:unhideWhenUsed="1"/>
+    <w:lsdException w:name="endnote reference" w:semiHidden="1" w:unhideWhenUsed="1"/>
+    <w:lsdException w:name="endnote text" w:semiHidden="1" w:unhideWhenUsed="1"/>
+    <w:lsdException w:name="table of authorities" w:semiHidden="1" w:unhideWhenUsed="1"/>
+    <w:lsdException w:name="macro" w:semiHidden="1" w:unhideWhenUsed="1"/>
+    <w:lsdException w:name="toa heading" w:semiHidden="1" w:unhideWhenUsed="1"/>
+    <w:lsdException w:name="List" w:semiHidden="1" w:unhideWhenUsed="1"/>
+    <w:lsdException w:name="List Bullet" w:semiHidden="1" w:unhideWhenUsed="1"/>
+    <w:lsdException w:name="List Number" w:semiHidden="1" w:unhideWhenUsed="1"/>
+    <w:lsdException w:name="List 2" w:semiHidden="1" w:unhideWhenUsed="1"/>
+    <w:lsdException w:name="List 3" w:semiHidden="1" w:unhideWhenUsed="1"/>
+    <w:lsdException w:name="List 4" w:semiHidden="1" w:unhideWhenUsed="1"/>
+    <w:lsdException w:name="List 5" w:semiHidden="1" w:unhideWhenUsed="1"/>
+    <w:lsdException w:name="List Bullet 2" w:semiHidden="1" w:unhideWhenUsed="1"/>
+    <w:lsdException w:name="List Bullet 3" w:semiHidden="1" w:unhideWhenUsed="1"/>
+    <w:lsdException w:name="List Bullet 4" w:semiHidden="1" w:unhideWhenUsed="1"/>
+    <w:lsdException w:name="List Bullet 5" w:semiHidden="1" w:unhideWhenUsed="1"/>
+    <w:lsdException w:name="List Number 2" w:semiHidden="1" w:unhideWhenUsed="1"/>
+    <w:lsdException w:name="List Number 3" w:semiHidden="1" w:unhideWhenUsed="1"/>
+    <w:lsdException w:name="List Number 4" w:semiHidden="1" w:unhideWhenUsed="1"/>
+    <w:lsdException w:name="List Number 5" w:semiHidden="1" w:unhideWhenUsed="1"/>
+    <w:lsdException w:name="Title" w:uiPriority="10" w:qFormat="1"/>
+    <w:lsdException w:name="Closing" w:semiHidden="1" w:unhideWhenUsed="1"/>
+    <w:lsdException w:name="Signature" w:semiHidden="1" w:unhideWhenUsed="1"/>
+    <w:lsdException w:name="Default Paragraph Font" w:semiHidden="1" w:uiPriority="1" w:unhideWhenUsed="1"/>
+    <w:lsdException w:name="Body Text" w:semiHidden="1" w:unhideWhenUsed="1"/>
+    <w:lsdException w:name="Body Text Indent" w:semiHidden="1" w:unhideWhenUsed="1"/>
+    <w:lsdException w:name="List Continue" w:semiHidden="1" w:unhideWhenUsed="1"/>
+    <w:lsdException w:name="List Continue 2" w:semiHidden="1" w:unhideWhenUsed="1"/>
+    <w:lsdException w:name="List Continue 3" w:semiHidden="1" w:unhideWhenUsed="1"/>
+    <w:lsdException w:name="List Continue 4" w:semiHidden="1" w:unhideWhenUsed="1"/>
+    <w:lsdException w:name="List Continue 5" w:semiHidden="1" w:unhideWhenUsed="1"/>
+    <w:lsdException w:name="Message Header" w:semiHidden="1" w:unhideWhenUsed="1"/>
+    <w:lsdException w:name="Subtitle" w:uiPriority="11" w:qFormat="1"/>
+    <w:lsdException w:name="Salutation" w:semiHidden="1" w:unhideWhenUsed="1"/>
+    <w:lsdException w:name="Date" w:semiHidden="1" w:unhideWhenUsed="1"/>
+    <w:lsdException w:name="Body Text First Indent" w:semiHidden="1" w:unhideWhenUsed="1"/>
+    <w:lsdException w:name="Body Text First Indent 2" w:semiHidden="1" w:unhideWhenUsed="1"/>
+    <w:lsdException w:name="Note Heading" w:semiHidden="1" w:unhideWhenUsed="1"/>
+    <w:lsdException w:name="Body Text 2" w:semiHidden="1" w:unhideWhenUsed="1"/>
+    <w:lsdException w:name="Body Text 3" w:semiHidden="1" w:unhideWhenUsed="1"/>
+    <w:lsdException w:name="Body Text Indent 2" w:semiHidden="1" w:unhideWhenUsed="1"/>
+    <w:lsdException w:name="Body Text Indent 3" w:semiHidden="1" w:unhideWhenUsed="1"/>
+    <w:lsdException w:name="Block Text" w:semiHidden="1" w:unhideWhenUsed="1"/>
+    <w:lsdException w:name="Hyperlink" w:semiHidden="1" w:unhideWhenUsed="1"/>
+    <w:lsdException w:name="FollowedHyperlink" w:semiHidden="1" w:unhideWhenUsed="1"/>
+    <w:lsdException w:name="Strong" w:uiPriority="22" w:qFormat="1"/>
+    <w:lsdException w:name="Emphasis" w:uiPriority="20" w:qFormat="1"/>
+    <w:lsdException w:name="Document Map" w:semiHidden="1" w:unhideWhenUsed="1"/>
+    <w:lsdException w:name="Plain Text" w:semiHidden="1" w:unhideWhenUsed="1"/>
+    <w:lsdException w:name="E-mail Signature" w:semiHidden="1" w:unhideWhenUsed="1"/>
+    <w:lsdException w:name="HTML Top of Form" w:semiHidden="1" w:unhideWhenUsed="1"/>
+    <w:lsdException w:name="HTML Bottom of Form" w:semiHidden="1" w:unhideWhenUsed="1"/>
+    <w:lsdException w:name="Normal (Web)" w:semiHidden="1" w:unhideWhenUsed="1"/>
+    <w:lsdException w:name="HTML Acronym" w:semiHidden="1" w:unhideWhenUsed="1"/>
+    <w:lsdException w:name="HTML Address" w:semiHidden="1" w:unhideWhenUsed="1"/>
+    <w:lsdException w:name="HTML Cite" w:semiHidden="1" w:unhideWhenUsed="1"/>
+    <w:lsdException w:name="HTML Code" w:semiHidden="1" w:unhideWhenUsed="1"/>
+    <w:lsdException w:name="HTML Definition" w:semiHidden="1" w:unhideWhenUsed="1"/>
+    <w:lsdException w:name="HTML Keyboard" w:semiHidden="1" w:unhideWhenUsed="1"/>
+    <w:lsdException w:name="HTML Preformatted" w:semiHidden="1" w:unhideWhenUsed="1"/>
+    <w:lsdException w:name="HTML Sample" w:semiHidden="1" w:unhideWhenUsed="1"/>
+    <w:lsdException w:name="HTML Typewriter" w:semiHidden="1" w:unhideWhenUsed="1"/>
+    <w:lsdException w:name="HTML Variable" w:semiHidden="1" w:unhideWhenUsed="1"/>
+    <w:lsdException w:name="Normal Table" w:semiHidden="1" w:unhideWhenUsed="1"/>
+    <w:lsdException w:name="annotation subject" w:semiHidden="1" w:unhideWhenUsed="1"/>
+    <w:lsdException w:name="No List" w:semiHidden="1" w:unhideWhenUsed="1"/>
+    <w:lsdException w:name="Outline List 1" w:semiHidden="1" w:unhideWhenUsed="1"/>
+    <w:lsdException w:name="Outline List 2" w:semiHidden="1" w:unhideWhenUsed="1"/>
+    <w:lsdException w:name="Outline List 3" w:semiHidden="1" w:unhideWhenUsed="1"/>
+    <w:lsdException w:name="Table Simple 1" w:semiHidden="1" w:unhideWhenUsed="1"/>
+    <w:lsdException w:name="Table Simple 2" w:semiHidden="1" w:unhideWhenUsed="1"/>
+    <w:lsdException w:name="Table Simple 3" w:semiHidden="1" w:unhideWhenUsed="1"/>
+    <w:lsdException w:name="Table Classic 1" w:semiHidden="1" w:unhideWhenUsed="1"/>
+    <w:lsdException w:name="Table Classic 2" w:semiHidden="1" w:unhideWhenUsed="1"/>
+    <w:lsdException w:name="Table Classic 3" w:semiHidden="1" w:unhideWhenUsed="1"/>
+    <w:lsdException w:name="Table Classic 4" w:semiHidden="1" w:unhideWhenUsed="1"/>
+    <w:lsdException w:name="Table Colorful 1" w:semiHidden="1" w:unhideWhenUsed="1"/>
+    <w:lsdException w:name="Table Colorful 2" w:semiHidden="1" w:unhideWhenUsed="1"/>
+    <w:lsdException w:name="Table Colorful 3" w:semiHidden="1" w:unhideWhenUsed="1"/>
+    <w:lsdException w:name="Table Columns 1" w:semiHidden="1" w:unhideWhenUsed="1"/>
+    <w:lsdException w:name="Table Columns 2" w:semiHidden="1" w:unhideWhenUsed="1"/>
+    <w:lsdException w:name="Table Columns 3" w:semiHidden="1" w:unhideWhenUsed="1"/>
+    <w:lsdException w:name="Table Columns 4" w:semiHidden="1" w:unhideWhenUsed="1"/>
+    <w:lsdException w:name="Table Columns 5" w:semiHidden="1" w:unhideWhenUsed="1"/>
+    <w:lsdException w:name="Table Grid 1" w:semiHidden="1" w:unhideWhenUsed="1"/>
+    <w:lsdException w:name="Table Grid 2" w:semiHidden="1" w:unhideWhenUsed="1"/>
+    <w:lsdException w:name="Table Grid 3" w:semiHidden="1" w:unhideWhenUsed="1"/>
+    <w:lsdException w:name="Table Grid 4" w:semiHidden="1" w:unhideWhenUsed="1"/>
+    <w:lsdException w:name="Table Grid 5" w:semiHidden="1" w:unhideWhenUsed="1"/>
+    <w:lsdException w:name="Table Grid 6" w:semiHidden="1" w:unhideWhenUsed="1"/>
+    <w:lsdException w:name="Table Grid 7" w:semiHidden="1" w:unhideWhenUsed="1"/>
+    <w:lsdException w:name="Table Grid 8" w:semiHidden="1" w:unhideWhenUsed="1"/>
+    <w:lsdException w:name="Table List 1" w:semiHidden="1" w:unhideWhenUsed="1"/>
+    <w:lsdException w:name="Table List 2" w:semiHidden="1" w:unhideWhenUsed="1"/>
+    <w:lsdException w:name="Table List 3" w:semiHidden="1" w:unhideWhenUsed="1"/>
+    <w:lsdException w:name="Table List 4" w:semiHidden="1" w:unhideWhenUsed="1"/>
+    <w:lsdException w:name="Table List 5" w:semiHidden="1" w:unhideWhenUsed="1"/>
+    <w:lsdException w:name="Table List 6" w:semiHidden="1" w:unhideWhenUsed="1"/>
+    <w:lsdException w:name="Table List 7" w:semiHidden="1" w:unhideWhenUsed="1"/>
+    <w:lsdException w:name="Table List 8" w:semiHidden="1" w:unhideWhenUsed="1"/>
+    <w:lsdException w:name="Table 3D effects 1" w:semiHidden="1" w:unhideWhenUsed="1"/>
+    <w:lsdException w:name="Table 3D effects 2" w:semiHidden="1" w:unhideWhenUsed="1"/>
+    <w:lsdException w:name="Table 3D effects 3" w:semiHidden="1" w:unhideWhenUsed="1"/>
+    <w:lsdException w:name="Table Contemporary" w:semiHidden="1" w:unhideWhenUsed="1"/>
+    <w:lsdException w:name="Table Elegant" w:semiHidden="1" w:unhideWhenUsed="1"/>
+    <w:lsdException w:name="Table Professional" w:semiHidden="1" w:unhideWhenUsed="1"/>
+    <w:lsdException w:name="Table Subtle 1" w:semiHidden="1" w:unhideWhenUsed="1"/>
+    <w:lsdException w:name="Table Subtle 2" w:semiHidden="1" w:unhideWhenUsed="1"/>
+    <w:lsdException w:name="Table Web 1" w:semiHidden="1" w:unhideWhenUsed="1"/>
+    <w:lsdException w:name="Table Web 2" w:semiHidden="1" w:unhideWhenUsed="1"/>
+    <w:lsdException w:name="Table Web 3" w:semiHidden="1" w:unhideWhenUsed="1"/>
+    <w:lsdException w:name="Balloon Text" w:semiHidden="1" w:unhideWhenUsed="1"/>
+    <w:lsdException w:name="Table Grid" w:semiHidden="1" w:uiPriority="39" w:unhideWhenUsed="1"/>
+    <w:lsdException w:name="Table Theme" w:semiHidden="1" w:unhideWhenUsed="1"/>
+    <w:lsdException w:name="Placeholder Text" w:semiHidden="1"/>
+    <w:lsdException w:name="No Spacing" w:uiPriority="1" w:qFormat="1"/>
+    <w:lsdException w:name="Light Shading" w:uiPriority="60"/>
+    <w:lsdException w:name="Light List" w:uiPriority="61"/>
+    <w:lsdException w:name="Light Grid" w:uiPriority="62"/>
+    <w:lsdException w:name="Medium Shading 1" w:uiPriority="63"/>
+    <w:lsdException w:name="Medium Shading 2" w:uiPriority="64"/>
+    <w:lsdException w:name="Medium List 1" w:uiPriority="65"/>
+    <w:lsdException w:name="Medium List 2" w:uiPriority="66"/>
+    <w:lsdException w:name="Medium Grid 1" w:uiPriority="67"/>
+    <w:lsdException w:name="Medium Grid 2" w:uiPriority="68"/>
+    <w:lsdException w:name="Medium Grid 3" w:uiPriority="69"/>
+    <w:lsdException w:name="Dark List" w:uiPriority="70"/>
+    <w:lsdException w:name="Colorful Shading" w:uiPriority="71"/>
+    <w:lsdException w:name="Colorful List" w:uiPriority="72"/>
+    <w:lsdException w:name="Colorful Grid" w:uiPriority="73"/>
+    <w:lsdException w:name="Light Shading Accent 1" w:uiPriority="60"/>
+    <w:lsdException w:name="Light List Accent 1" w:uiPriority="61"/>
+    <w:lsdException w:name="Light Grid Accent 1" w:uiPriority="62"/>
+    <w:lsdException w:name="Medium Shading 1 Accent 1" w:uiPriority="63"/>
+    <w:lsdException w:name="Medium Shading 2 Accent 1" w:uiPriority="64"/>
+    <w:lsdException w:name="Medium List 1 Accent 1" w:uiPriority="65"/>
+    <w:lsdException w:name="Revision" w:semiHidden="1"/>
+    <w:lsdException w:name="List Paragraph" w:uiPriority="34" w:qFormat="1"/>
+    <w:lsdException w:name="Quote" w:uiPriority="29" w:qFormat="1"/>
+    <w:lsdException w:name="Intense Quote" w:uiPriority="30" w:qFormat="1"/>
+    <w:lsdException w:name="Medium List 2 Accent 1" w:uiPriority="66"/>
+    <w:lsdException w:name="Medium Grid 1 Accent 1" w:uiPriority="67"/>
+    <w:lsdException w:name="Medium Grid 2 Accent 1" w:uiPriority="68"/>
+    <w:lsdException w:name="Medium Grid 3 Accent 1" w:uiPriority="69"/>
+    <w:lsdException w:name="Dark List Accent 1" w:uiPriority="70"/>
+    <w:lsdException w:name="Colorful Shading Accent 1" w:uiPriority="71"/>
+    <w:lsdException w:name="Colorful List Accent 1" w:uiPriority="72"/>
+    <w:lsdException w:name="Colorful Grid Accent 1" w:uiPriority="73"/>
+    <w:lsdException w:name="Light Shading Accent 2" w:uiPriority="60"/>
+    <w:lsdException w:name="Light List Accent 2" w:uiPriority="61"/>
+    <w:lsdException w:name="Light Grid Accent 2" w:uiPriority="62"/>
+    <w:lsdException w:name="Medium Shading 1 Accent 2" w:uiPriority="63"/>
+    <w:lsdException w:name="Medium Shading 2 Accent 2" w:uiPriority="64"/>
+    <w:lsdException w:name="Medium List 1 Accent 2" w:uiPriority="65"/>
+    <w:lsdException w:name="Medium List 2 Accent 2" w:uiPriority="66"/>
+    <w:lsdException w:name="Medium Grid 1 Accent 2" w:uiPriority="67"/>
+    <w:lsdException w:name="Medium Grid 2 Accent 2" w:uiPriority="68"/>
+    <w:lsdException w:name="Medium Grid 3 Accent 2" w:uiPriority="69"/>
+    <w:lsdException w:name="Dark List Accent 2" w:uiPriority="70"/>
+    <w:lsdException w:name="Colorful Shading Accent 2" w:uiPriority="71"/>
+    <w:lsdException w:name="Colorful List Accent 2" w:uiPriority="72"/>
+    <w:lsdException w:name="Colorful Grid Accent 2" w:uiPriority="73"/>
+    <w:lsdException w:name="Light Shading Accent 3" w:uiPriority="60"/>
+    <w:lsdException w:name="Light List Accent 3" w:uiPriority="61"/>
+    <w:lsdException w:name="Light Grid Accent 3" w:uiPriority="62"/>
+    <w:lsdException w:name="Medium Shading 1 Accent 3" w:uiPriority="63"/>
+    <w:lsdException w:name="Medium Shading 2 Accent 3" w:uiPriority="64"/>
+    <w:lsdException w:name="Medium List 1 Accent 3" w:uiPriority="65"/>
+    <w:lsdException w:name="Medium List 2 Accent 3" w:uiPriority="66"/>
+    <w:lsdException w:name="Medium Grid 1 Accent 3" w:uiPriority="67"/>
+    <w:lsdException w:name="Medium Grid 2 Accent 3" w:uiPriority="68"/>
+    <w:lsdException w:name="Medium Grid 3 Accent 3" w:uiPriority="69"/>
+    <w:lsdException w:name="Dark List Accent 3" w:uiPriority="70"/>
+    <w:lsdException w:name="Colorful Shading Accent 3" w:uiPriority="71"/>
+    <w:lsdException w:name="Colorful List Accent 3" w:uiPriority="72"/>
+    <w:lsdException w:name="Colorful Grid Accent 3" w:uiPriority="73"/>
+    <w:lsdException w:name="Light Shading Accent 4" w:uiPriority="60"/>
+    <w:lsdException w:name="Light List Accent 4" w:uiPriority="61"/>
+    <w:lsdException w:name="Light Grid Accent 4" w:uiPriority="62"/>
+    <w:lsdException w:name="Medium Shading 1 Accent 4" w:uiPriority="63"/>
+    <w:lsdException w:name="Medium Shading 2 Accent 4" w:uiPriority="64"/>
+    <w:lsdException w:name="Medium List 1 Accent 4" w:uiPriority="65"/>
+    <w:lsdException w:name="Medium List 2 Accent 4" w:uiPriority="66"/>
+    <w:lsdException w:name="Medium Grid 1 Accent 4" w:uiPriority="67"/>
+    <w:lsdException w:name="Medium Grid 2 Accent 4" w:uiPriority="68"/>
+    <w:lsdException w:name="Medium Grid 3 Accent 4" w:uiPriority="69"/>
+    <w:lsdException w:name="Dark List Accent 4" w:uiPriority="70"/>
+    <w:lsdException w:name="Colorful Shading Accent 4" w:uiPriority="71"/>
+    <w:lsdException w:name="Colorful List Accent 4" w:uiPriority="72"/>
+    <w:lsdException w:name="Colorful Grid Accent 4" w:uiPriority="73"/>
+    <w:lsdException w:name="Light Shading Accent 5" w:uiPriority="60"/>
+    <w:lsdException w:name="Light List Accent 5" w:uiPriority="61"/>
+    <w:lsdException w:name="Light Grid Accent 5" w:uiPriority="62"/>
+    <w:lsdException w:name="Medium Shading 1 Accent 5" w:uiPriority="63"/>
+    <w:lsdException w:name="Medium Shading 2 Accent 5" w:uiPriority="64"/>
+    <w:lsdException w:name="Medium List 1 Accent 5" w:uiPriority="65"/>
+    <w:lsdException w:name="Medium List 2 Accent 5" w:uiPriority="66"/>
+    <w:lsdException w:name="Medium Grid 1 Accent 5" w:uiPriority="67"/>
+    <w:lsdException w:name="Medium Grid 2 Accent 5" w:uiPriority="68"/>
+    <w:lsdException w:name="Medium Grid 3 Accent 5" w:uiPriority="69"/>
+    <w:lsdException w:name="Dark List Accent 5" w:uiPriority="70"/>
+    <w:lsdException w:name="Colorful Shading Accent 5" w:uiPriority="71"/>
+    <w:lsdException w:name="Colorful List Accent 5" w:uiPriority="72"/>
+    <w:lsdException w:name="Colorful Grid Accent 5" w:uiPriority="73"/>
+    <w:lsdException w:name="Light Shading Accent 6" w:uiPriority="60"/>
+    <w:lsdException w:name="Light List Accent 6" w:uiPriority="61"/>
+    <w:lsdException w:name="Light Grid Accent 6" w:uiPriority="62"/>
+    <w:lsdException w:name="Medium Shading 1 Accent 6" w:uiPriority="63"/>
+    <w:lsdException w:name="Medium Shading 2 Accent 6" w:uiPriority="64"/>
+    <w:lsdException w:name="Medium List 1 Accent 6" w:uiPriority="65"/>
+    <w:lsdException w:name="Medium List 2 Accent 6" w:uiPriority="66"/>
+    <w:lsdException w:name="Medium Grid 1 Accent 6" w:uiPriority="67"/>
+    <w:lsdException w:name="Medium Grid 2 Accent 6" w:uiPriority="68"/>
+    <w:lsdException w:name="Medium Grid 3 Accent 6" w:uiPriority="69"/>
+    <w:lsdException w:name="Dark List Accent 6" w:uiPriority="70"/>
+    <w:lsdException w:name="Colorful Shading Accent 6" w:uiPriority="71"/>
+    <w:lsdException w:name="Colorful List Accent 6" w:uiPriority="72"/>
+    <w:lsdException w:name="Colorful Grid Accent 6" w:uiPriority="73"/>
+    <w:lsdException w:name="Subtle Emphasis" w:uiPriority="19" w:qFormat="1"/>
+    <w:lsdException w:name="Intense Emphasis" w:uiPriority="21" w:qFormat="1"/>
+    <w:lsdException w:name="Subtle Reference" w:uiPriority="31" w:qFormat="1"/>
+    <w:lsdException w:name="Intense Reference" w:uiPriority="32" w:qFormat="1"/>
+    <w:lsdException w:name="Book Title" w:uiPriority="33" w:qFormat="1"/>
+    <w:lsdException w:name="Bibliography" w:semiHidden="1" w:uiPriority="37" w:unhideWhenUsed="1"/>
+    <w:lsdException w:name="TOC Heading" w:semiHidden="1" w:uiPriority="39" w:unhideWhenUsed="1" w:qFormat="1"/>
+    <w:lsdException w:name="Plain Table 1" w:uiPriority="41"/>
+    <w:lsdException w:name="Plain Table 2" w:uiPriority="42"/>
+    <w:lsdException w:name="Plain Table 3" w:uiPriority="43"/>
+    <w:lsdException w:name="Plain Table 4" w:uiPriority="44"/>
+    <w:lsdException w:name="Plain Table 5" w:uiPriority="45"/>
+    <w:lsdException w:name="Grid Table Light" w:uiPriority="40"/>
+    <w:lsdException w:name="Grid Table 1 Light" w:uiPriority="46"/>
+    <w:lsdException w:name="Grid Table 2" w:uiPriority="47"/>
+    <w:lsdException w:name="Grid Table 3" w:uiPriority="48"/>
+    <w:lsdException w:name="Grid Table 4" w:uiPriority="49"/>
+    <w:lsdException w:name="Grid Table 5 Dark" w:uiPriority="50"/>
+    <w:lsdException w:name="Grid Table 6 Colorful" w:uiPriority="51"/>
+    <w:lsdException w:name="Grid Table 7 Colorful" w:uiPriority="52"/>
+    <w:lsdException w:name="Grid Table 1 Light Accent 1" w:uiPriority="46"/>
+    <w:lsdException w:name="Grid Table 2 Accent 1" w:uiPriority="47"/>
+    <w:lsdException w:name="Grid Table 3 Accent 1" w:uiPriority="48"/>
+    <w:lsdException w:name="Grid Table 4 Accent 1" w:uiPriority="49"/>
+    <w:lsdException w:name="Grid Table 5 Dark Accent 1" w:uiPriority="50"/>
+    <w:lsdException w:name="Grid Table 6 Colorful Accent 1" w:uiPriority="51"/>
+    <w:lsdException w:name="Grid Table 7 Colorful Accent 1" w:uiPriority="52"/>
+    <w:lsdException w:name="Grid Table 1 Light Accent 2" w:uiPriority="46"/>
+    <w:lsdException w:name="Grid Table 2 Accent 2" w:uiPriority="47"/>
+    <w:lsdException w:name="Grid Table 3 Accent 2" w:uiPriority="48"/>
+    <w:lsdException w:name="Grid Table 4 Accent 2" w:uiPriority="49"/>
+    <w:lsdException w:name="Grid Table 5 Dark Accent 2" w:uiPriority="50"/>
+    <w:lsdException w:name="Grid Table 6 Colorful Accent 2" w:uiPriority="51"/>
+    <w:lsdException w:name="Grid Table 7 Colorful Accent 2" w:uiPriority="52"/>
+    <w:lsdException w:name="Grid Table 1 Light Accent 3" w:uiPriority="46"/>
+    <w:lsdException w:name="Grid Table 2 Accent 3" w:uiPriority="47"/>
+    <w:lsdException w:name="Grid Table 3 Accent 3" w:uiPriority="48"/>
+    <w:lsdException w:name="Grid Table 4 Accent 3" w:uiPriority="49"/>
+    <w:lsdException w:name="Grid Table 5 Dark Accent 3" w:uiPriority="50"/>
+    <w:lsdException w:name="Grid Table 6 Colorful Accent 3" w:uiPriority="51"/>
+    <w:lsdException w:name="Grid Table 7 Colorful Accent 3" w:uiPriority="52"/>
+    <w:lsdException w:name="Grid Table 1 Light Accent 4" w:uiPriority="46"/>
+    <w:lsdException w:name="Grid Table 2 Accent 4" w:uiPriority="47"/>
+    <w:lsdException w:name="Grid Table 3 Accent 4" w:uiPriority="48"/>
+    <w:lsdException w:name="Grid Table 4 Accent 4" w:uiPriority="49"/>
+    <w:lsdException w:name="Grid Table 5 Dark Accent 4" w:uiPriority="50"/>
+    <w:lsdException w:name="Grid Table 6 Colorful Accent 4" w:uiPriority="51"/>
+    <w:lsdException w:name="Grid Table 7 Colorful Accent 4" w:uiPriority="52"/>
+    <w:lsdException w:name="Grid Table 1 Light Accent 5" w:uiPriority="46"/>
+    <w:lsdException w:name="Grid Table 2 Accent 5" w:uiPriority="47"/>
+    <w:lsdException w:name="Grid Table 3 Accent 5" w:uiPriority="48"/>
+    <w:lsdException w:name="Grid Table 4 Accent 5" w:uiPriority="49"/>
+    <w:lsdException w:name="Grid Table 5 Dark Accent 5" w:uiPriority="50"/>
+    <w:lsdException w:name="Grid Table 6 Colorful Accent 5" w:uiPriority="51"/>
+    <w:lsdException w:name="Grid Table 7 Colorful Accent 5" w:uiPriority="52"/>
+    <w:lsdException w:name="Grid Table 1 Light Accent 6" w:uiPriority="46"/>
+    <w:lsdException w:name="Grid Table 2 Accent 6" w:uiPriority="47"/>
+    <w:lsdException w:name="Grid Table 3 Accent 6" w:uiPriority="48"/>
+    <w:lsdException w:name="Grid Table 4 Accent 6" w:uiPriority="49"/>
+    <w:lsdException w:name="Grid Table 5 Dark Accent 6" w:uiPriority="50"/>
+    <w:lsdException w:name="Grid Table 6 Colorful Accent 6" w:uiPriority="51"/>
+    <w:lsdException w:name="Grid Table 7 Colorful Accent 6" w:uiPriority="52"/>
+    <w:lsdException w:name="List Table 1 Light" w:uiPriority="46"/>
+    <w:lsdException w:name="List Table 2" w:uiPriority="47"/>
+    <w:lsdException w:name="List Table 3" w:uiPriority="48"/>
+    <w:lsdException w:name="List Table 4" w:uiPriority="49"/>
+    <w:lsdException w:name="List Table 5 Dark" w:uiPriority="50"/>
+    <w:lsdException w:name="List Table 6 Colorful" w:uiPriority="51"/>
+    <w:lsdException w:name="List Table 7 Colorful" w:uiPriority="52"/>
+    <w:lsdException w:name="List Table 1 Light Accent 1" w:uiPriority="46"/>
+    <w:lsdException w:name="List Table 2 Accent 1" w:uiPriority="47"/>
+    <w:lsdException w:name="List Table 3 Accent 1" w:uiPriority="48"/>
+    <w:lsdException w:name="List Table 4 Accent 1" w:uiPriority="49"/>
+    <w:lsdException w:name="List Table 5 Dark Accent 1" w:uiPriority="50"/>
+    <w:lsdException w:name="List Table 6 Colorful Accent 1" w:uiPriority="51"/>
+    <w:lsdException w:name="List Table 7 Colorful Accent 1" w:uiPriority="52"/>
+    <w:lsdException w:name="List Table 1 Light Accent 2" w:uiPriority="46"/>
+    <w:lsdException w:name="List Table 2 Accent 2" w:uiPriority="47"/>
+    <w:lsdException w:name="List Table 3 Accent 2" w:uiPriority="48"/>
+    <w:lsdException w:name="List Table 4 Accent 2" w:uiPriority="49"/>
+    <w:lsdException w:name="List Table 5 Dark Accent 2" w:uiPriority="50"/>
+    <w:lsdException w:name="List Table 6 Colorful Accent 2" w:uiPriority="51"/>
+    <w:lsdException w:name="List Table 7 Colorful Accent 2" w:uiPriority="52"/>
+    <w:lsdException w:name="List Table 1 Light Accent 3" w:uiPriority="46"/>
+    <w:lsdException w:name="List Table 2 Accent 3" w:uiPriority="47"/>
+    <w:lsdException w:name="List Table 3 Accent 3" w:uiPriority="48"/>
+    <w:lsdException w:name="List Table 4 Accent 3" w:uiPriority="49"/>
+    <w:lsdException w:name="List Table 5 Dark Accent 3" w:uiPriority="50"/>
+    <w:lsdException w:name="List Table 6 Colorful Accent 3" w:uiPriority="51"/>
+    <w:lsdException w:name="List Table 7 Colorful Accent 3" w:uiPriority="52"/>
+    <w:lsdException w:name="List Table 1 Light Accent 4" w:uiPriority="46"/>
+    <w:lsdException w:name="List Table 2 Accent 4" w:uiPriority="47"/>
+    <w:lsdException w:name="List Table 3 Accent 4" w:uiPriority="48"/>
+    <w:lsdException w:name="List Table 4 Accent 4" w:uiPriority="49"/>
+    <w:lsdException w:name="List Table 5 Dark Accent 4" w:uiPriority="50"/>
+    <w:lsdException w:name="List Table 6 Colorful Accent 4" w:uiPriority="51"/>
+    <w:lsdException w:name="List Table 7 Colorful Accent 4" w:uiPriority="52"/>
+    <w:lsdException w:name="List Table 1 Light Accent 5" w:uiPriority="46"/>
+    <w:lsdException w:name="List Table 2 Accent 5" w:uiPriority="47"/>
+    <w:lsdException w:name="List Table 3 Accent 5" w:uiPriority="48"/>
+    <w:lsdException w:name="List Table 4 Accent 5" w:uiPriority="49"/>
+    <w:lsdException w:name="List Table 5 Dark Accent 5" w:uiPriority="50"/>
+    <w:lsdException w:name="List Table 6 Colorful Accent 5" w:uiPriority="51"/>
+    <w:lsdException w:name="List Table 7 Colorful Accent 5" w:uiPriority="52"/>
+    <w:lsdException w:name="List Table 1 Light Accent 6" w:uiPriority="46"/>
+    <w:lsdException w:name="List Table 2 Accent 6" w:uiPriority="47"/>
+    <w:lsdException w:name="List Table 3 Accent 6" w:uiPriority="48"/>
+    <w:lsdException w:name="List Table 4 Accent 6" w:uiPriority="49"/>
+    <w:lsdException w:name="List Table 5 Dark Accent 6" w:uiPriority="50"/>
+    <w:lsdException w:name="List Table 6 Colorful Accent 6" w:uiPriority="51"/>
+    <w:lsdException w:name="List Table 7 Colorful Accent 6" w:uiPriority="52"/>
+    <w:lsdException w:name="Mention" w:semiHidden="1" w:unhideWhenUsed="1"/>
+    <w:lsdException w:name="Smart Hyperlink" w:semiHidden="1" w:unhideWhenUsed="1"/>
+    <w:lsdException w:name="Hashtag" w:semiHidden="1" w:unhideWhenUsed="1"/>
   </w:latentStyles>
   <w:style w:type="paragraph" w:default="1" w:styleId="Normln">
     <w:name w:val="Normal"/>
@@ -1819,7 +2318,6 @@
     <w:uiPriority w:val="99"/>
     <w:semiHidden/>
     <w:unhideWhenUsed/>
-    <w:qFormat/>
     <w:tblPr>
       <w:tblInd w:w="0" w:type="dxa"/>
       <w:tblCellMar>
@@ -2262,7 +2760,7 @@
   <a:extraClrSchemeLst/>
   <a:extLst>
     <a:ext uri="{05A4C25C-085E-4340-85A3-A5531E510DB2}">
-      <thm15:themeFamily xmlns:thm15="http://schemas.microsoft.com/office/thememl/2012/main" xmlns="" name="Office Theme" id="{62F939B6-93AF-4DB8-9C6B-D6C7DFDC589F}" vid="{4A3C46E8-61CC-4603-A589-7422A47A8E4A}"/>
+      <thm15:themeFamily xmlns:thm15="http://schemas.microsoft.com/office/thememl/2012/main" name="Office Theme" id="{62F939B6-93AF-4DB8-9C6B-D6C7DFDC589F}" vid="{4A3C46E8-61CC-4603-A589-7422A47A8E4A}"/>
     </a:ext>
   </a:extLst>
 </a:theme>
@@ -2273,7 +2771,7 @@
 </file>
 
 <file path=customXml/itemProps1.xml><?xml version="1.0" encoding="utf-8"?>
-<ds:datastoreItem xmlns:ds="http://schemas.openxmlformats.org/officeDocument/2006/customXml" ds:itemID="{14BA4DAA-991A-411D-8BF6-FEC9636A1D8F}">
+<ds:datastoreItem xmlns:ds="http://schemas.openxmlformats.org/officeDocument/2006/customXml" ds:itemID="{96B1E160-6C88-4647-891D-263C2003A39D}">
   <ds:schemaRefs>
     <ds:schemaRef ds:uri="http://schemas.openxmlformats.org/officeDocument/2006/bibliography"/>
   </ds:schemaRefs>

</xml_diff>